<commit_message>
Organização dos docs, inicio do PPT e atualização da documentação
</commit_message>
<xml_diff>
--- a/Documentação/Documentação Completa.docx
+++ b/Documentação/Documentação Completa.docx
@@ -362,7 +362,25 @@
           <w:bCs/>
           <w:caps/>
         </w:rPr>
-        <w:t>LEORNADO</w:t>
+        <w:t>LEONA</w:t>
+      </w:r>
+      <w:r>
+        <w:rPr>
+          <w:rStyle w:val="spellingerror"/>
+          <w:rFonts w:ascii="Arial" w:hAnsi="Arial" w:cs="Arial"/>
+          <w:bCs/>
+          <w:caps/>
+        </w:rPr>
+        <w:t>R</w:t>
+      </w:r>
+      <w:r>
+        <w:rPr>
+          <w:rStyle w:val="spellingerror"/>
+          <w:rFonts w:ascii="Arial" w:hAnsi="Arial" w:cs="Arial"/>
+          <w:bCs/>
+          <w:caps/>
+        </w:rPr>
+        <w:t>DO</w:t>
       </w:r>
       <w:r>
         <w:rPr>
@@ -557,6 +575,18 @@
           <w:shd w:val="clear" w:color="auto" w:fill="FFFFFF"/>
         </w:rPr>
       </w:pPr>
+      <w:r>
+        <w:rPr>
+          <w:rStyle w:val="spellingerror"/>
+          <w:rFonts w:ascii="Arial" w:hAnsi="Arial" w:cs="Arial"/>
+          <w:b/>
+          <w:bCs/>
+          <w:caps/>
+          <w:color w:val="000000"/>
+          <w:shd w:val="clear" w:color="auto" w:fill="FFFFFF"/>
+        </w:rPr>
+        <w:t xml:space="preserve">NEXT-STREAMING: </w:t>
+      </w:r>
       <w:r>
         <w:rPr>
           <w:rStyle w:val="spellingerror"/>
@@ -1018,13 +1048,13 @@
         <w:fldChar w:fldCharType="begin"/>
       </w:r>
       <w:r>
-        <w:instrText xml:space="preserve"> PAGEREF _Toc531697717 \h </w:instrText>
+        <w:instrText xml:space="preserve"> PAGEREF _Toc24209602 \h </w:instrText>
       </w:r>
       <w:r>
         <w:fldChar w:fldCharType="separate"/>
       </w:r>
       <w:r>
-        <w:t>5</w:t>
+        <w:t>4</w:t>
       </w:r>
       <w:r>
         <w:fldChar w:fldCharType="end"/>
@@ -1087,7 +1117,7 @@
         <w:rPr>
           <w:noProof/>
         </w:rPr>
-        <w:instrText xml:space="preserve"> PAGEREF _Toc531697718 \h </w:instrText>
+        <w:instrText xml:space="preserve"> PAGEREF _Toc24209603 \h </w:instrText>
       </w:r>
       <w:r>
         <w:rPr>
@@ -1104,7 +1134,7 @@
         <w:rPr>
           <w:noProof/>
         </w:rPr>
-        <w:t>5</w:t>
+        <w:t>4</w:t>
       </w:r>
       <w:r>
         <w:rPr>
@@ -1152,7 +1182,7 @@
           <w:b/>
           <w:noProof/>
         </w:rPr>
-        <w:t>Problema / justificativa do projeto</w:t>
+        <w:t>CONTEXTO</w:t>
       </w:r>
       <w:r>
         <w:rPr>
@@ -1170,7 +1200,7 @@
         <w:rPr>
           <w:noProof/>
         </w:rPr>
-        <w:instrText xml:space="preserve"> PAGEREF _Toc531697719 \h </w:instrText>
+        <w:instrText xml:space="preserve"> PAGEREF _Toc24209604 \h </w:instrText>
       </w:r>
       <w:r>
         <w:rPr>
@@ -1187,7 +1217,7 @@
         <w:rPr>
           <w:noProof/>
         </w:rPr>
-        <w:t>5</w:t>
+        <w:t>4</w:t>
       </w:r>
       <w:r>
         <w:rPr>
@@ -1235,7 +1265,7 @@
           <w:b/>
           <w:noProof/>
         </w:rPr>
-        <w:t>contexto</w:t>
+        <w:t>justificativa do projeto</w:t>
       </w:r>
       <w:r>
         <w:rPr>
@@ -1253,7 +1283,7 @@
         <w:rPr>
           <w:noProof/>
         </w:rPr>
-        <w:instrText xml:space="preserve"> PAGEREF _Toc531697720 \h </w:instrText>
+        <w:instrText xml:space="preserve"> PAGEREF _Toc24209605 \h </w:instrText>
       </w:r>
       <w:r>
         <w:rPr>
@@ -1270,7 +1300,7 @@
         <w:rPr>
           <w:noProof/>
         </w:rPr>
-        <w:t>5</w:t>
+        <w:t>4</w:t>
       </w:r>
       <w:r>
         <w:rPr>
@@ -1336,7 +1366,7 @@
         <w:rPr>
           <w:noProof/>
         </w:rPr>
-        <w:instrText xml:space="preserve"> PAGEREF _Toc531697721 \h </w:instrText>
+        <w:instrText xml:space="preserve"> PAGEREF _Toc24209606 \h </w:instrText>
       </w:r>
       <w:r>
         <w:rPr>
@@ -1353,7 +1383,7 @@
         <w:rPr>
           <w:noProof/>
         </w:rPr>
-        <w:t>7</w:t>
+        <w:t>5</w:t>
       </w:r>
       <w:r>
         <w:rPr>
@@ -1419,7 +1449,7 @@
         <w:rPr>
           <w:noProof/>
         </w:rPr>
-        <w:instrText xml:space="preserve"> PAGEREF _Toc531697722 \h </w:instrText>
+        <w:instrText xml:space="preserve"> PAGEREF _Toc24209607 \h </w:instrText>
       </w:r>
       <w:r>
         <w:rPr>
@@ -1436,7 +1466,7 @@
         <w:rPr>
           <w:noProof/>
         </w:rPr>
-        <w:t>7</w:t>
+        <w:t>5</w:t>
       </w:r>
       <w:r>
         <w:rPr>
@@ -1481,13 +1511,13 @@
         <w:fldChar w:fldCharType="begin"/>
       </w:r>
       <w:r>
-        <w:instrText xml:space="preserve"> PAGEREF _Toc531697723 \h </w:instrText>
+        <w:instrText xml:space="preserve"> PAGEREF _Toc24209608 \h </w:instrText>
       </w:r>
       <w:r>
         <w:fldChar w:fldCharType="separate"/>
       </w:r>
       <w:r>
-        <w:t>9</w:t>
+        <w:t>7</w:t>
       </w:r>
       <w:r>
         <w:fldChar w:fldCharType="end"/>
@@ -1550,7 +1580,7 @@
         <w:rPr>
           <w:noProof/>
         </w:rPr>
-        <w:instrText xml:space="preserve"> PAGEREF _Toc531697724 \h </w:instrText>
+        <w:instrText xml:space="preserve"> PAGEREF _Toc24209609 \h </w:instrText>
       </w:r>
       <w:r>
         <w:rPr>
@@ -1567,7 +1597,7 @@
         <w:rPr>
           <w:noProof/>
         </w:rPr>
-        <w:t>9</w:t>
+        <w:t>7</w:t>
       </w:r>
       <w:r>
         <w:rPr>
@@ -1633,7 +1663,7 @@
         <w:rPr>
           <w:noProof/>
         </w:rPr>
-        <w:instrText xml:space="preserve"> PAGEREF _Toc531697725 \h </w:instrText>
+        <w:instrText xml:space="preserve"> PAGEREF _Toc24209610 \h </w:instrText>
       </w:r>
       <w:r>
         <w:rPr>
@@ -1650,7 +1680,7 @@
         <w:rPr>
           <w:noProof/>
         </w:rPr>
-        <w:t>9</w:t>
+        <w:t>8</w:t>
       </w:r>
       <w:r>
         <w:rPr>
@@ -1716,7 +1746,7 @@
         <w:rPr>
           <w:noProof/>
         </w:rPr>
-        <w:instrText xml:space="preserve"> PAGEREF _Toc531697726 \h </w:instrText>
+        <w:instrText xml:space="preserve"> PAGEREF _Toc24209611 \h </w:instrText>
       </w:r>
       <w:r>
         <w:rPr>
@@ -1793,7 +1823,36 @@
         <w:rPr>
           <w:noProof/>
         </w:rPr>
+        <w:fldChar w:fldCharType="begin"/>
+      </w:r>
+      <w:r>
+        <w:rPr>
+          <w:noProof/>
+        </w:rPr>
+        <w:instrText xml:space="preserve"> PAGEREF _Toc24209612 \h </w:instrText>
+      </w:r>
+      <w:r>
+        <w:rPr>
+          <w:noProof/>
+        </w:rPr>
+      </w:r>
+      <w:r>
+        <w:rPr>
+          <w:noProof/>
+        </w:rPr>
+        <w:fldChar w:fldCharType="separate"/>
+      </w:r>
+      <w:r>
+        <w:rPr>
+          <w:noProof/>
+        </w:rPr>
         <w:t>10</w:t>
+      </w:r>
+      <w:r>
+        <w:rPr>
+          <w:noProof/>
+        </w:rPr>
+        <w:fldChar w:fldCharType="end"/>
       </w:r>
     </w:p>
     <w:p>
@@ -1812,9 +1871,332 @@
         <w:rPr>
           <w:color w:val="000000"/>
         </w:rPr>
-        <w:t>3</w:t>
-      </w:r>
-      <w:r>
+        <w:t>3     desenvolvimento do projeto</w:t>
+      </w:r>
+      <w:r>
+        <w:tab/>
+      </w:r>
+      <w:r>
+        <w:fldChar w:fldCharType="begin"/>
+      </w:r>
+      <w:r>
+        <w:instrText xml:space="preserve"> PAGEREF _Toc24209613 \h </w:instrText>
+      </w:r>
+      <w:r>
+        <w:fldChar w:fldCharType="separate"/>
+      </w:r>
+      <w:r>
+        <w:t>11</w:t>
+      </w:r>
+      <w:r>
+        <w:fldChar w:fldCharType="end"/>
+      </w:r>
+    </w:p>
+    <w:p>
+      <w:pPr>
+        <w:pStyle w:val="Sumrio2"/>
+        <w:rPr>
+          <w:rFonts w:asciiTheme="minorHAnsi" w:eastAsiaTheme="minorEastAsia" w:hAnsiTheme="minorHAnsi" w:cstheme="minorBidi"/>
+          <w:caps w:val="0"/>
+          <w:noProof/>
+          <w:sz w:val="22"/>
+          <w:szCs w:val="22"/>
+          <w:lang w:eastAsia="pt-BR"/>
+        </w:rPr>
+      </w:pPr>
+      <w:r>
+        <w:rPr>
+          <w:rFonts w:ascii="Times New Roman" w:hAnsi="Times New Roman"/>
+          <w:caps w:val="0"/>
+          <w:noProof/>
+          <w:snapToGrid w:val="0"/>
+          <w:color w:val="000000"/>
+          <w:w w:val="0"/>
+        </w:rPr>
+        <w:t xml:space="preserve">3.1 </w:t>
+      </w:r>
+      <w:r>
+        <w:rPr>
+          <w:b/>
+          <w:noProof/>
+        </w:rPr>
+        <w:t>SOLUÇÃO TÉCNICA</w:t>
+      </w:r>
+      <w:r>
+        <w:rPr>
+          <w:noProof/>
+        </w:rPr>
+        <w:tab/>
+      </w:r>
+      <w:r>
+        <w:rPr>
+          <w:noProof/>
+        </w:rPr>
+        <w:fldChar w:fldCharType="begin"/>
+      </w:r>
+      <w:r>
+        <w:rPr>
+          <w:noProof/>
+        </w:rPr>
+        <w:instrText xml:space="preserve"> PAGEREF _Toc24209614 \h </w:instrText>
+      </w:r>
+      <w:r>
+        <w:rPr>
+          <w:noProof/>
+        </w:rPr>
+      </w:r>
+      <w:r>
+        <w:rPr>
+          <w:noProof/>
+        </w:rPr>
+        <w:fldChar w:fldCharType="separate"/>
+      </w:r>
+      <w:r>
+        <w:rPr>
+          <w:noProof/>
+        </w:rPr>
+        <w:t>11</w:t>
+      </w:r>
+      <w:r>
+        <w:rPr>
+          <w:noProof/>
+        </w:rPr>
+        <w:fldChar w:fldCharType="end"/>
+      </w:r>
+    </w:p>
+    <w:p>
+      <w:pPr>
+        <w:pStyle w:val="Sumrio2"/>
+        <w:rPr>
+          <w:rFonts w:asciiTheme="minorHAnsi" w:eastAsiaTheme="minorEastAsia" w:hAnsiTheme="minorHAnsi" w:cstheme="minorBidi"/>
+          <w:caps w:val="0"/>
+          <w:noProof/>
+          <w:sz w:val="22"/>
+          <w:szCs w:val="22"/>
+          <w:lang w:eastAsia="pt-BR"/>
+        </w:rPr>
+      </w:pPr>
+      <w:r>
+        <w:rPr>
+          <w:rFonts w:ascii="Times New Roman" w:hAnsi="Times New Roman"/>
+          <w:noProof/>
+          <w:snapToGrid w:val="0"/>
+          <w:color w:val="000000"/>
+          <w:w w:val="0"/>
+        </w:rPr>
+        <w:t>3.1</w:t>
+      </w:r>
+      <w:r>
+        <w:rPr>
+          <w:noProof/>
+        </w:rPr>
+        <w:tab/>
+      </w:r>
+      <w:r>
+        <w:rPr>
+          <w:noProof/>
+        </w:rPr>
+        <w:fldChar w:fldCharType="begin"/>
+      </w:r>
+      <w:r>
+        <w:rPr>
+          <w:noProof/>
+        </w:rPr>
+        <w:instrText xml:space="preserve"> PAGEREF _Toc24209616 \h </w:instrText>
+      </w:r>
+      <w:r>
+        <w:rPr>
+          <w:noProof/>
+        </w:rPr>
+      </w:r>
+      <w:r>
+        <w:rPr>
+          <w:noProof/>
+        </w:rPr>
+        <w:fldChar w:fldCharType="separate"/>
+      </w:r>
+      <w:r>
+        <w:rPr>
+          <w:noProof/>
+        </w:rPr>
+        <w:t>11</w:t>
+      </w:r>
+      <w:r>
+        <w:rPr>
+          <w:noProof/>
+        </w:rPr>
+        <w:fldChar w:fldCharType="end"/>
+      </w:r>
+    </w:p>
+    <w:p>
+      <w:pPr>
+        <w:pStyle w:val="Sumrio2"/>
+        <w:rPr>
+          <w:rFonts w:asciiTheme="minorHAnsi" w:eastAsiaTheme="minorEastAsia" w:hAnsiTheme="minorHAnsi" w:cstheme="minorBidi"/>
+          <w:caps w:val="0"/>
+          <w:noProof/>
+          <w:sz w:val="22"/>
+          <w:szCs w:val="22"/>
+          <w:lang w:eastAsia="pt-BR"/>
+        </w:rPr>
+      </w:pPr>
+      <w:r>
+        <w:rPr>
+          <w:rFonts w:ascii="Times New Roman" w:hAnsi="Times New Roman"/>
+          <w:caps w:val="0"/>
+          <w:noProof/>
+          <w:snapToGrid w:val="0"/>
+          <w:color w:val="000000"/>
+          <w:w w:val="0"/>
+        </w:rPr>
+        <w:t>3.2</w:t>
+      </w:r>
+      <w:r>
+        <w:rPr>
+          <w:rFonts w:asciiTheme="minorHAnsi" w:eastAsiaTheme="minorEastAsia" w:hAnsiTheme="minorHAnsi" w:cstheme="minorBidi"/>
+          <w:caps w:val="0"/>
+          <w:noProof/>
+          <w:sz w:val="22"/>
+          <w:szCs w:val="22"/>
+          <w:lang w:eastAsia="pt-BR"/>
+        </w:rPr>
+        <w:tab/>
+      </w:r>
+      <w:r>
+        <w:rPr>
+          <w:b/>
+          <w:noProof/>
+        </w:rPr>
+        <w:t>Solução Técnica – Aplicação</w:t>
+      </w:r>
+      <w:r>
+        <w:rPr>
+          <w:noProof/>
+        </w:rPr>
+        <w:tab/>
+      </w:r>
+      <w:r>
+        <w:rPr>
+          <w:noProof/>
+        </w:rPr>
+        <w:fldChar w:fldCharType="begin"/>
+      </w:r>
+      <w:r>
+        <w:rPr>
+          <w:noProof/>
+        </w:rPr>
+        <w:instrText xml:space="preserve"> PAGEREF _Toc24209617 \h </w:instrText>
+      </w:r>
+      <w:r>
+        <w:rPr>
+          <w:noProof/>
+        </w:rPr>
+      </w:r>
+      <w:r>
+        <w:rPr>
+          <w:noProof/>
+        </w:rPr>
+        <w:fldChar w:fldCharType="separate"/>
+      </w:r>
+      <w:r>
+        <w:rPr>
+          <w:noProof/>
+        </w:rPr>
+        <w:t>11</w:t>
+      </w:r>
+      <w:r>
+        <w:rPr>
+          <w:noProof/>
+        </w:rPr>
+        <w:fldChar w:fldCharType="end"/>
+      </w:r>
+    </w:p>
+    <w:p>
+      <w:pPr>
+        <w:pStyle w:val="Sumrio2"/>
+        <w:rPr>
+          <w:rFonts w:asciiTheme="minorHAnsi" w:eastAsiaTheme="minorEastAsia" w:hAnsiTheme="minorHAnsi" w:cstheme="minorBidi"/>
+          <w:caps w:val="0"/>
+          <w:noProof/>
+          <w:sz w:val="22"/>
+          <w:szCs w:val="22"/>
+          <w:lang w:eastAsia="pt-BR"/>
+        </w:rPr>
+      </w:pPr>
+      <w:r>
+        <w:rPr>
+          <w:rFonts w:ascii="Times New Roman" w:hAnsi="Times New Roman"/>
+          <w:caps w:val="0"/>
+          <w:noProof/>
+          <w:snapToGrid w:val="0"/>
+          <w:color w:val="000000"/>
+          <w:w w:val="0"/>
+        </w:rPr>
+        <w:t>3.3</w:t>
+      </w:r>
+      <w:r>
+        <w:rPr>
+          <w:rFonts w:asciiTheme="minorHAnsi" w:eastAsiaTheme="minorEastAsia" w:hAnsiTheme="minorHAnsi" w:cstheme="minorBidi"/>
+          <w:caps w:val="0"/>
+          <w:noProof/>
+          <w:sz w:val="22"/>
+          <w:szCs w:val="22"/>
+          <w:lang w:eastAsia="pt-BR"/>
+        </w:rPr>
+        <w:tab/>
+      </w:r>
+      <w:r>
+        <w:rPr>
+          <w:b/>
+          <w:noProof/>
+        </w:rPr>
+        <w:t>Banco de Dados</w:t>
+      </w:r>
+      <w:r>
+        <w:rPr>
+          <w:noProof/>
+        </w:rPr>
+        <w:tab/>
+      </w:r>
+      <w:r>
+        <w:rPr>
+          <w:noProof/>
+        </w:rPr>
+        <w:fldChar w:fldCharType="begin"/>
+      </w:r>
+      <w:r>
+        <w:rPr>
+          <w:noProof/>
+        </w:rPr>
+        <w:instrText xml:space="preserve"> PAGEREF _Toc24209618 \h </w:instrText>
+      </w:r>
+      <w:r>
+        <w:rPr>
+          <w:noProof/>
+        </w:rPr>
+      </w:r>
+      <w:r>
+        <w:rPr>
+          <w:noProof/>
+        </w:rPr>
+        <w:fldChar w:fldCharType="separate"/>
+      </w:r>
+      <w:r>
+        <w:rPr>
+          <w:noProof/>
+        </w:rPr>
+        <w:t>12</w:t>
+      </w:r>
+      <w:r>
+        <w:rPr>
+          <w:noProof/>
+        </w:rPr>
+        <w:fldChar w:fldCharType="end"/>
+      </w:r>
+    </w:p>
+    <w:p>
+      <w:pPr>
+        <w:pStyle w:val="Sumrio1"/>
         <w:rPr>
           <w:rFonts w:asciiTheme="minorHAnsi" w:eastAsiaTheme="minorEastAsia" w:hAnsiTheme="minorHAnsi" w:cstheme="minorBidi"/>
           <w:b w:val="0"/>
@@ -1823,285 +2205,11 @@
           <w:szCs w:val="22"/>
           <w:lang w:eastAsia="pt-BR"/>
         </w:rPr>
-        <w:tab/>
-      </w:r>
-      <w:r>
-        <w:rPr>
-          <w:color w:val="000000"/>
-        </w:rPr>
-        <w:t>desenvolvimento do projeto</w:t>
-      </w:r>
-      <w:r>
-        <w:tab/>
-      </w:r>
-      <w:r>
-        <w:fldChar w:fldCharType="begin"/>
-      </w:r>
-      <w:r>
-        <w:instrText xml:space="preserve"> PAGEREF _Toc531697729 \h </w:instrText>
-      </w:r>
-      <w:r>
-        <w:fldChar w:fldCharType="separate"/>
-      </w:r>
-      <w:r>
-        <w:t>12</w:t>
-      </w:r>
-      <w:r>
-        <w:fldChar w:fldCharType="end"/>
-      </w:r>
-    </w:p>
-    <w:p>
-      <w:pPr>
-        <w:pStyle w:val="Sumrio2"/>
-        <w:rPr>
-          <w:rFonts w:asciiTheme="minorHAnsi" w:eastAsiaTheme="minorEastAsia" w:hAnsiTheme="minorHAnsi" w:cstheme="minorBidi"/>
-          <w:caps w:val="0"/>
-          <w:noProof/>
-          <w:sz w:val="22"/>
-          <w:szCs w:val="22"/>
-          <w:lang w:eastAsia="pt-BR"/>
-        </w:rPr>
-      </w:pPr>
-      <w:r>
-        <w:rPr>
-          <w:rFonts w:ascii="Times New Roman" w:hAnsi="Times New Roman"/>
-          <w:caps w:val="0"/>
-          <w:noProof/>
-          <w:snapToGrid w:val="0"/>
-          <w:color w:val="000000"/>
-          <w:w w:val="0"/>
-        </w:rPr>
-        <w:t>3.1</w:t>
-      </w:r>
-      <w:r>
-        <w:rPr>
-          <w:rFonts w:asciiTheme="minorHAnsi" w:eastAsiaTheme="minorEastAsia" w:hAnsiTheme="minorHAnsi" w:cstheme="minorBidi"/>
-          <w:caps w:val="0"/>
-          <w:noProof/>
-          <w:sz w:val="22"/>
-          <w:szCs w:val="22"/>
-          <w:lang w:eastAsia="pt-BR"/>
-        </w:rPr>
-        <w:tab/>
-      </w:r>
-      <w:r>
-        <w:rPr>
-          <w:b/>
-          <w:noProof/>
-        </w:rPr>
-        <w:t>Solução Técnica</w:t>
-      </w:r>
-      <w:r>
-        <w:rPr>
-          <w:noProof/>
-        </w:rPr>
-        <w:tab/>
-      </w:r>
-      <w:r>
-        <w:rPr>
-          <w:noProof/>
-        </w:rPr>
-        <w:fldChar w:fldCharType="begin"/>
-      </w:r>
-      <w:r>
-        <w:rPr>
-          <w:noProof/>
-        </w:rPr>
-        <w:instrText xml:space="preserve"> PAGEREF _Toc531697730 \h </w:instrText>
-      </w:r>
-      <w:r>
-        <w:rPr>
-          <w:noProof/>
-        </w:rPr>
-      </w:r>
-      <w:r>
-        <w:rPr>
-          <w:noProof/>
-        </w:rPr>
-        <w:fldChar w:fldCharType="separate"/>
-      </w:r>
-      <w:r>
-        <w:rPr>
-          <w:noProof/>
-        </w:rPr>
-        <w:t>12</w:t>
-      </w:r>
-      <w:r>
-        <w:rPr>
-          <w:noProof/>
-        </w:rPr>
-        <w:fldChar w:fldCharType="end"/>
-      </w:r>
-    </w:p>
-    <w:p>
-      <w:pPr>
-        <w:pStyle w:val="Sumrio2"/>
-        <w:rPr>
-          <w:rFonts w:asciiTheme="minorHAnsi" w:eastAsiaTheme="minorEastAsia" w:hAnsiTheme="minorHAnsi" w:cstheme="minorBidi"/>
-          <w:caps w:val="0"/>
-          <w:noProof/>
-          <w:sz w:val="22"/>
-          <w:szCs w:val="22"/>
-          <w:lang w:eastAsia="pt-BR"/>
-        </w:rPr>
-      </w:pPr>
-      <w:r>
-        <w:rPr>
-          <w:rFonts w:ascii="Times New Roman" w:hAnsi="Times New Roman"/>
-          <w:caps w:val="0"/>
-          <w:noProof/>
-          <w:snapToGrid w:val="0"/>
-          <w:color w:val="000000"/>
-          <w:w w:val="0"/>
-        </w:rPr>
-        <w:t>3.2</w:t>
-      </w:r>
-      <w:r>
-        <w:rPr>
-          <w:rFonts w:asciiTheme="minorHAnsi" w:eastAsiaTheme="minorEastAsia" w:hAnsiTheme="minorHAnsi" w:cstheme="minorBidi"/>
-          <w:caps w:val="0"/>
-          <w:noProof/>
-          <w:sz w:val="22"/>
-          <w:szCs w:val="22"/>
-          <w:lang w:eastAsia="pt-BR"/>
-        </w:rPr>
-        <w:tab/>
-      </w:r>
-      <w:r>
-        <w:rPr>
-          <w:b/>
-          <w:noProof/>
-        </w:rPr>
-        <w:t>Solução Técnica - Aplicação</w:t>
-      </w:r>
-      <w:r>
-        <w:rPr>
-          <w:noProof/>
-        </w:rPr>
-        <w:tab/>
-      </w:r>
-      <w:r>
-        <w:rPr>
-          <w:noProof/>
-        </w:rPr>
-        <w:fldChar w:fldCharType="begin"/>
-      </w:r>
-      <w:r>
-        <w:rPr>
-          <w:noProof/>
-        </w:rPr>
-        <w:instrText xml:space="preserve"> PAGEREF _Toc531697731 \h </w:instrText>
-      </w:r>
-      <w:r>
-        <w:rPr>
-          <w:noProof/>
-        </w:rPr>
-      </w:r>
-      <w:r>
-        <w:rPr>
-          <w:noProof/>
-        </w:rPr>
-        <w:fldChar w:fldCharType="separate"/>
-      </w:r>
-      <w:r>
-        <w:rPr>
-          <w:noProof/>
-        </w:rPr>
-        <w:t>13</w:t>
-      </w:r>
-      <w:r>
-        <w:rPr>
-          <w:noProof/>
-        </w:rPr>
-        <w:fldChar w:fldCharType="end"/>
-      </w:r>
-    </w:p>
-    <w:p>
-      <w:pPr>
-        <w:pStyle w:val="Sumrio2"/>
-        <w:rPr>
-          <w:rFonts w:asciiTheme="minorHAnsi" w:eastAsiaTheme="minorEastAsia" w:hAnsiTheme="minorHAnsi" w:cstheme="minorBidi"/>
-          <w:caps w:val="0"/>
-          <w:noProof/>
-          <w:sz w:val="22"/>
-          <w:szCs w:val="22"/>
-          <w:lang w:eastAsia="pt-BR"/>
-        </w:rPr>
-      </w:pPr>
-      <w:r>
-        <w:rPr>
-          <w:rFonts w:ascii="Times New Roman" w:hAnsi="Times New Roman"/>
-          <w:caps w:val="0"/>
-          <w:noProof/>
-          <w:snapToGrid w:val="0"/>
-          <w:color w:val="000000"/>
-          <w:w w:val="0"/>
-        </w:rPr>
-        <w:t>3.3</w:t>
-      </w:r>
-      <w:r>
-        <w:rPr>
-          <w:rFonts w:asciiTheme="minorHAnsi" w:eastAsiaTheme="minorEastAsia" w:hAnsiTheme="minorHAnsi" w:cstheme="minorBidi"/>
-          <w:caps w:val="0"/>
-          <w:noProof/>
-          <w:sz w:val="22"/>
-          <w:szCs w:val="22"/>
-          <w:lang w:eastAsia="pt-BR"/>
-        </w:rPr>
-        <w:tab/>
-      </w:r>
-      <w:r>
-        <w:rPr>
-          <w:b/>
-          <w:noProof/>
-        </w:rPr>
-        <w:t>Banco de Dados</w:t>
-      </w:r>
-      <w:r>
-        <w:rPr>
-          <w:noProof/>
-        </w:rPr>
-        <w:tab/>
-      </w:r>
-      <w:r>
-        <w:rPr>
-          <w:noProof/>
-        </w:rPr>
-        <w:fldChar w:fldCharType="begin"/>
-      </w:r>
-      <w:r>
-        <w:rPr>
-          <w:noProof/>
-        </w:rPr>
-        <w:instrText xml:space="preserve"> PAGEREF _Toc531697732 \h </w:instrText>
-      </w:r>
-      <w:r>
-        <w:rPr>
-          <w:noProof/>
-        </w:rPr>
-      </w:r>
-      <w:r>
-        <w:rPr>
-          <w:noProof/>
-        </w:rPr>
-        <w:fldChar w:fldCharType="separate"/>
-      </w:r>
-      <w:r>
-        <w:rPr>
-          <w:noProof/>
-        </w:rPr>
-        <w:t>15</w:t>
-      </w:r>
-      <w:r>
-        <w:rPr>
-          <w:noProof/>
-        </w:rPr>
-        <w:fldChar w:fldCharType="end"/>
-      </w:r>
-    </w:p>
-    <w:p>
-      <w:pPr>
-        <w:pStyle w:val="Sumrio1"/>
+      </w:pPr>
+      <w:r>
+        <w:t>4</w:t>
+      </w:r>
+      <w:r>
         <w:rPr>
           <w:rFonts w:asciiTheme="minorHAnsi" w:eastAsiaTheme="minorEastAsia" w:hAnsiTheme="minorHAnsi" w:cstheme="minorBidi"/>
           <w:b w:val="0"/>
@@ -2110,11 +2218,116 @@
           <w:szCs w:val="22"/>
           <w:lang w:eastAsia="pt-BR"/>
         </w:rPr>
-      </w:pPr>
-      <w:r>
-        <w:t>4</w:t>
-      </w:r>
-      <w:r>
+        <w:tab/>
+      </w:r>
+      <w:r>
+        <w:t>implantação do projeto</w:t>
+      </w:r>
+      <w:r>
+        <w:tab/>
+      </w:r>
+      <w:r>
+        <w:fldChar w:fldCharType="begin"/>
+      </w:r>
+      <w:r>
+        <w:instrText xml:space="preserve"> PAGEREF _Toc24209619 \h </w:instrText>
+      </w:r>
+      <w:r>
+        <w:fldChar w:fldCharType="separate"/>
+      </w:r>
+      <w:r>
+        <w:t>13</w:t>
+      </w:r>
+      <w:r>
+        <w:fldChar w:fldCharType="end"/>
+      </w:r>
+    </w:p>
+    <w:p>
+      <w:pPr>
+        <w:pStyle w:val="Sumrio2"/>
+        <w:rPr>
+          <w:rFonts w:asciiTheme="minorHAnsi" w:eastAsiaTheme="minorEastAsia" w:hAnsiTheme="minorHAnsi" w:cstheme="minorBidi"/>
+          <w:caps w:val="0"/>
+          <w:noProof/>
+          <w:sz w:val="22"/>
+          <w:szCs w:val="22"/>
+          <w:lang w:eastAsia="pt-BR"/>
+        </w:rPr>
+      </w:pPr>
+      <w:r>
+        <w:rPr>
+          <w:rFonts w:ascii="Times New Roman" w:hAnsi="Times New Roman"/>
+          <w:caps w:val="0"/>
+          <w:noProof/>
+          <w:snapToGrid w:val="0"/>
+          <w:color w:val="000000"/>
+          <w:w w:val="0"/>
+        </w:rPr>
+        <w:t>4.1</w:t>
+      </w:r>
+      <w:r>
+        <w:rPr>
+          <w:rFonts w:asciiTheme="minorHAnsi" w:eastAsiaTheme="minorEastAsia" w:hAnsiTheme="minorHAnsi" w:cstheme="minorBidi"/>
+          <w:caps w:val="0"/>
+          <w:noProof/>
+          <w:sz w:val="22"/>
+          <w:szCs w:val="22"/>
+          <w:lang w:eastAsia="pt-BR"/>
+        </w:rPr>
+        <w:tab/>
+      </w:r>
+      <w:r>
+        <w:rPr>
+          <w:b/>
+          <w:noProof/>
+        </w:rPr>
+        <w:t>Processo de Atendimento e Suporte</w:t>
+      </w:r>
+      <w:r>
+        <w:rPr>
+          <w:noProof/>
+        </w:rPr>
+        <w:tab/>
+      </w:r>
+      <w:r>
+        <w:rPr>
+          <w:noProof/>
+        </w:rPr>
+        <w:fldChar w:fldCharType="begin"/>
+      </w:r>
+      <w:r>
+        <w:rPr>
+          <w:noProof/>
+        </w:rPr>
+        <w:instrText xml:space="preserve"> PAGEREF _Toc24209620 \h </w:instrText>
+      </w:r>
+      <w:r>
+        <w:rPr>
+          <w:noProof/>
+        </w:rPr>
+      </w:r>
+      <w:r>
+        <w:rPr>
+          <w:noProof/>
+        </w:rPr>
+        <w:fldChar w:fldCharType="separate"/>
+      </w:r>
+      <w:r>
+        <w:rPr>
+          <w:noProof/>
+        </w:rPr>
+        <w:t>13</w:t>
+      </w:r>
+      <w:r>
+        <w:rPr>
+          <w:noProof/>
+        </w:rPr>
+        <w:fldChar w:fldCharType="end"/>
+      </w:r>
+    </w:p>
+    <w:p>
+      <w:pPr>
+        <w:pStyle w:val="Sumrio1"/>
         <w:rPr>
           <w:rFonts w:asciiTheme="minorHAnsi" w:eastAsiaTheme="minorEastAsia" w:hAnsiTheme="minorHAnsi" w:cstheme="minorBidi"/>
           <w:b w:val="0"/>
@@ -2123,199 +2336,11 @@
           <w:szCs w:val="22"/>
           <w:lang w:eastAsia="pt-BR"/>
         </w:rPr>
-        <w:tab/>
-      </w:r>
-      <w:r>
-        <w:t>implantação do projeto</w:t>
-      </w:r>
-      <w:r>
-        <w:tab/>
-      </w:r>
-      <w:r>
-        <w:fldChar w:fldCharType="begin"/>
-      </w:r>
-      <w:r>
-        <w:instrText xml:space="preserve"> PAGEREF _Toc531697734 \h </w:instrText>
-      </w:r>
-      <w:r>
-        <w:fldChar w:fldCharType="separate"/>
-      </w:r>
-      <w:r>
-        <w:t>20</w:t>
-      </w:r>
-      <w:r>
-        <w:fldChar w:fldCharType="end"/>
-      </w:r>
-    </w:p>
-    <w:p>
-      <w:pPr>
-        <w:pStyle w:val="Sumrio2"/>
-        <w:rPr>
-          <w:rFonts w:asciiTheme="minorHAnsi" w:eastAsiaTheme="minorEastAsia" w:hAnsiTheme="minorHAnsi" w:cstheme="minorBidi"/>
-          <w:caps w:val="0"/>
-          <w:noProof/>
-          <w:sz w:val="22"/>
-          <w:szCs w:val="22"/>
-          <w:lang w:eastAsia="pt-BR"/>
-        </w:rPr>
-      </w:pPr>
-      <w:r>
-        <w:rPr>
-          <w:rFonts w:ascii="Times New Roman" w:hAnsi="Times New Roman"/>
-          <w:caps w:val="0"/>
-          <w:noProof/>
-          <w:snapToGrid w:val="0"/>
-          <w:color w:val="000000"/>
-          <w:w w:val="0"/>
-        </w:rPr>
-        <w:t>4.1</w:t>
-      </w:r>
-      <w:r>
-        <w:rPr>
-          <w:rFonts w:asciiTheme="minorHAnsi" w:eastAsiaTheme="minorEastAsia" w:hAnsiTheme="minorHAnsi" w:cstheme="minorBidi"/>
-          <w:caps w:val="0"/>
-          <w:noProof/>
-          <w:sz w:val="22"/>
-          <w:szCs w:val="22"/>
-          <w:lang w:eastAsia="pt-BR"/>
-        </w:rPr>
-        <w:tab/>
-      </w:r>
-      <w:r>
-        <w:rPr>
-          <w:b/>
-          <w:noProof/>
-        </w:rPr>
-        <w:t>Manual de Instalação da solução</w:t>
-      </w:r>
-      <w:r>
-        <w:rPr>
-          <w:noProof/>
-        </w:rPr>
-        <w:tab/>
-      </w:r>
-      <w:r>
-        <w:rPr>
-          <w:noProof/>
-        </w:rPr>
-        <w:fldChar w:fldCharType="begin"/>
-      </w:r>
-      <w:r>
-        <w:rPr>
-          <w:noProof/>
-        </w:rPr>
-        <w:instrText xml:space="preserve"> PAGEREF _Toc531697735 \h </w:instrText>
-      </w:r>
-      <w:r>
-        <w:rPr>
-          <w:noProof/>
-        </w:rPr>
-      </w:r>
-      <w:r>
-        <w:rPr>
-          <w:noProof/>
-        </w:rPr>
-        <w:fldChar w:fldCharType="separate"/>
-      </w:r>
-      <w:r>
-        <w:rPr>
-          <w:noProof/>
-        </w:rPr>
-        <w:t>20</w:t>
-      </w:r>
-      <w:r>
-        <w:rPr>
-          <w:noProof/>
-        </w:rPr>
-        <w:fldChar w:fldCharType="end"/>
-      </w:r>
-    </w:p>
-    <w:p>
-      <w:pPr>
-        <w:pStyle w:val="Sumrio2"/>
-        <w:rPr>
-          <w:rFonts w:asciiTheme="minorHAnsi" w:eastAsiaTheme="minorEastAsia" w:hAnsiTheme="minorHAnsi" w:cstheme="minorBidi"/>
-          <w:caps w:val="0"/>
-          <w:noProof/>
-          <w:sz w:val="22"/>
-          <w:szCs w:val="22"/>
-          <w:lang w:eastAsia="pt-BR"/>
-        </w:rPr>
-      </w:pPr>
-      <w:r>
-        <w:rPr>
-          <w:rFonts w:ascii="Times New Roman" w:hAnsi="Times New Roman"/>
-          <w:caps w:val="0"/>
-          <w:noProof/>
-          <w:snapToGrid w:val="0"/>
-          <w:color w:val="000000"/>
-          <w:w w:val="0"/>
-        </w:rPr>
-        <w:t>4.2</w:t>
-      </w:r>
-      <w:r>
-        <w:rPr>
-          <w:rFonts w:asciiTheme="minorHAnsi" w:eastAsiaTheme="minorEastAsia" w:hAnsiTheme="minorHAnsi" w:cstheme="minorBidi"/>
-          <w:caps w:val="0"/>
-          <w:noProof/>
-          <w:sz w:val="22"/>
-          <w:szCs w:val="22"/>
-          <w:lang w:eastAsia="pt-BR"/>
-        </w:rPr>
-        <w:tab/>
-      </w:r>
-      <w:r>
-        <w:rPr>
-          <w:b/>
-          <w:noProof/>
-        </w:rPr>
-        <w:t>Processo de Atendimento e Suporte</w:t>
-      </w:r>
-      <w:r>
-        <w:rPr>
-          <w:noProof/>
-        </w:rPr>
-        <w:tab/>
-      </w:r>
-      <w:r>
-        <w:rPr>
-          <w:noProof/>
-        </w:rPr>
-        <w:fldChar w:fldCharType="begin"/>
-      </w:r>
-      <w:r>
-        <w:rPr>
-          <w:noProof/>
-        </w:rPr>
-        <w:instrText xml:space="preserve"> PAGEREF _Toc531697736 \h </w:instrText>
-      </w:r>
-      <w:r>
-        <w:rPr>
-          <w:noProof/>
-        </w:rPr>
-      </w:r>
-      <w:r>
-        <w:rPr>
-          <w:noProof/>
-        </w:rPr>
-        <w:fldChar w:fldCharType="separate"/>
-      </w:r>
-      <w:r>
-        <w:rPr>
-          <w:noProof/>
-        </w:rPr>
-        <w:t>20</w:t>
-      </w:r>
-      <w:r>
-        <w:rPr>
-          <w:noProof/>
-        </w:rPr>
-        <w:fldChar w:fldCharType="end"/>
-      </w:r>
-    </w:p>
-    <w:p>
-      <w:pPr>
-        <w:pStyle w:val="Sumrio1"/>
+      </w:pPr>
+      <w:r>
+        <w:t>5</w:t>
+      </w:r>
+      <w:r>
         <w:rPr>
           <w:rFonts w:asciiTheme="minorHAnsi" w:eastAsiaTheme="minorEastAsia" w:hAnsiTheme="minorHAnsi" w:cstheme="minorBidi"/>
           <w:b w:val="0"/>
@@ -2324,19 +2349,6 @@
           <w:szCs w:val="22"/>
           <w:lang w:eastAsia="pt-BR"/>
         </w:rPr>
-      </w:pPr>
-      <w:r>
-        <w:t>5</w:t>
-      </w:r>
-      <w:r>
-        <w:rPr>
-          <w:rFonts w:asciiTheme="minorHAnsi" w:eastAsiaTheme="minorEastAsia" w:hAnsiTheme="minorHAnsi" w:cstheme="minorBidi"/>
-          <w:b w:val="0"/>
-          <w:caps w:val="0"/>
-          <w:sz w:val="22"/>
-          <w:szCs w:val="22"/>
-          <w:lang w:eastAsia="pt-BR"/>
-        </w:rPr>
         <w:tab/>
       </w:r>
       <w:r>
@@ -2349,13 +2361,13 @@
         <w:fldChar w:fldCharType="begin"/>
       </w:r>
       <w:r>
-        <w:instrText xml:space="preserve"> PAGEREF _Toc531697737 \h </w:instrText>
+        <w:instrText xml:space="preserve"> PAGEREF _Toc24209621 \h </w:instrText>
       </w:r>
       <w:r>
         <w:fldChar w:fldCharType="separate"/>
       </w:r>
       <w:r>
-        <w:t>22</w:t>
+        <w:t>15</w:t>
       </w:r>
       <w:r>
         <w:fldChar w:fldCharType="end"/>
@@ -2418,7 +2430,7 @@
         <w:rPr>
           <w:noProof/>
         </w:rPr>
-        <w:instrText xml:space="preserve"> PAGEREF _Toc531697738 \h </w:instrText>
+        <w:instrText xml:space="preserve"> PAGEREF _Toc24209622 \h </w:instrText>
       </w:r>
       <w:r>
         <w:rPr>
@@ -2435,7 +2447,7 @@
         <w:rPr>
           <w:noProof/>
         </w:rPr>
-        <w:t>22</w:t>
+        <w:t>15</w:t>
       </w:r>
       <w:r>
         <w:rPr>
@@ -2501,7 +2513,7 @@
         <w:rPr>
           <w:noProof/>
         </w:rPr>
-        <w:instrText xml:space="preserve"> PAGEREF _Toc531697739 \h </w:instrText>
+        <w:instrText xml:space="preserve"> PAGEREF _Toc24209623 \h </w:instrText>
       </w:r>
       <w:r>
         <w:rPr>
@@ -2518,7 +2530,7 @@
         <w:rPr>
           <w:noProof/>
         </w:rPr>
-        <w:t>22</w:t>
+        <w:t>15</w:t>
       </w:r>
       <w:r>
         <w:rPr>
@@ -2584,7 +2596,7 @@
         <w:rPr>
           <w:noProof/>
         </w:rPr>
-        <w:instrText xml:space="preserve"> PAGEREF _Toc531697740 \h </w:instrText>
+        <w:instrText xml:space="preserve"> PAGEREF _Toc24209624 \h </w:instrText>
       </w:r>
       <w:r>
         <w:rPr>
@@ -2601,46 +2613,12 @@
         <w:rPr>
           <w:noProof/>
         </w:rPr>
-        <w:t>22</w:t>
-      </w:r>
-      <w:r>
-        <w:rPr>
-          <w:noProof/>
-        </w:rPr>
-        <w:fldChar w:fldCharType="end"/>
-      </w:r>
-    </w:p>
-    <w:p>
-      <w:pPr>
-        <w:pStyle w:val="Sumrio1"/>
-        <w:rPr>
-          <w:rFonts w:asciiTheme="minorHAnsi" w:eastAsiaTheme="minorEastAsia" w:hAnsiTheme="minorHAnsi" w:cstheme="minorBidi"/>
-          <w:b w:val="0"/>
-          <w:caps w:val="0"/>
-          <w:sz w:val="22"/>
-          <w:szCs w:val="22"/>
-          <w:lang w:eastAsia="pt-BR"/>
-        </w:rPr>
-      </w:pPr>
-      <w:r>
-        <w:t>ReferÊncias</w:t>
-      </w:r>
-      <w:r>
-        <w:tab/>
-      </w:r>
-      <w:r>
-        <w:fldChar w:fldCharType="begin"/>
-      </w:r>
-      <w:r>
-        <w:instrText xml:space="preserve"> PAGEREF _Toc531697741 \h </w:instrText>
-      </w:r>
-      <w:r>
-        <w:fldChar w:fldCharType="separate"/>
-      </w:r>
-      <w:r>
-        <w:t>23</w:t>
-      </w:r>
-      <w:r>
+        <w:t>15</w:t>
+      </w:r>
+      <w:r>
+        <w:rPr>
+          <w:noProof/>
+        </w:rPr>
         <w:fldChar w:fldCharType="end"/>
       </w:r>
     </w:p>
@@ -2720,7 +2698,7 @@
       <w:pPr>
         <w:pStyle w:val="Ttulo1"/>
       </w:pPr>
-      <w:bookmarkStart w:id="2" w:name="_Toc531697717"/>
+      <w:bookmarkStart w:id="2" w:name="_Toc24209602"/>
       <w:r>
         <w:lastRenderedPageBreak/>
         <w:t>VISÃO DO PROJETO</w:t>
@@ -2740,7 +2718,7 @@
         </w:rPr>
         <w:tab/>
       </w:r>
-      <w:bookmarkStart w:id="3" w:name="_Toc531697718"/>
+      <w:bookmarkStart w:id="3" w:name="_Toc24209603"/>
       <w:r>
         <w:rPr>
           <w:b/>
@@ -3070,12 +3048,14 @@
           <w:b/>
         </w:rPr>
       </w:pPr>
+      <w:bookmarkStart w:id="4" w:name="_Toc24209604"/>
       <w:r>
         <w:rPr>
           <w:b/>
         </w:rPr>
         <w:t>CONTEXTO</w:t>
       </w:r>
+      <w:bookmarkEnd w:id="4"/>
     </w:p>
     <w:p>
       <w:pPr>
@@ -3193,12 +3173,14 @@
           <w:b/>
         </w:rPr>
       </w:pPr>
+      <w:bookmarkStart w:id="5" w:name="_Toc24209605"/>
       <w:r>
         <w:rPr>
           <w:b/>
         </w:rPr>
         <w:t>justificativa do projeto</w:t>
       </w:r>
+      <w:bookmarkEnd w:id="5"/>
     </w:p>
     <w:p>
       <w:pPr>
@@ -3261,14 +3243,49 @@
           <w:rFonts w:ascii="Calibri" w:hAnsi="Calibri" w:cs="Segoe UI"/>
           <w:lang w:eastAsia="pt-BR"/>
         </w:rPr>
-        <w:t> área</w:t>
+        <w:t> </w:t>
       </w:r>
       <w:r>
         <w:rPr>
           <w:rFonts w:cs="Arial"/>
           <w:lang w:eastAsia="pt-BR"/>
         </w:rPr>
-        <w:t> financeira e também em ambiente de sua imagem</w:t>
+        <w:t>área</w:t>
+      </w:r>
+      <w:r>
+        <w:rPr>
+          <w:rFonts w:cs="Arial"/>
+          <w:lang w:eastAsia="pt-BR"/>
+        </w:rPr>
+        <w:t> financeira e</w:t>
+      </w:r>
+      <w:r>
+        <w:rPr>
+          <w:rFonts w:cs="Arial"/>
+          <w:lang w:eastAsia="pt-BR"/>
+        </w:rPr>
+        <w:t>,</w:t>
+      </w:r>
+      <w:r>
+        <w:rPr>
+          <w:rFonts w:cs="Arial"/>
+          <w:lang w:eastAsia="pt-BR"/>
+        </w:rPr>
+        <w:t xml:space="preserve"> também</w:t>
+      </w:r>
+      <w:r>
+        <w:rPr>
+          <w:rFonts w:cs="Arial"/>
+          <w:lang w:eastAsia="pt-BR"/>
+        </w:rPr>
+        <w:t>,</w:t>
+      </w:r>
+      <w:r>
+        <w:rPr>
+          <w:rFonts w:cs="Arial"/>
+          <w:lang w:eastAsia="pt-BR"/>
+        </w:rPr>
+        <w:t xml:space="preserve"> em ambiente de sua imagem</w:t>
       </w:r>
       <w:r>
         <w:rPr>
@@ -3320,49 +3337,7 @@
           <w:rStyle w:val="normaltextrun"/>
           <w:rFonts w:ascii="Arial" w:hAnsi="Arial" w:cs="Arial"/>
         </w:rPr>
-        <w:t xml:space="preserve">Agora com todos esses dados, percebemos o quão grande é a importância de um monitoramento da aplicação, pois uma perda de produtividade por meio do sistema faz com que os jogadores </w:t>
-      </w:r>
-      <w:r>
-        <w:rPr>
-          <w:rStyle w:val="normaltextrun"/>
-          <w:rFonts w:ascii="Arial" w:hAnsi="Arial" w:cs="Arial"/>
-        </w:rPr>
-        <w:t xml:space="preserve">– amadores e </w:t>
-      </w:r>
-      <w:r>
-        <w:rPr>
-          <w:rStyle w:val="normaltextrun"/>
-          <w:rFonts w:ascii="Arial" w:hAnsi="Arial" w:cs="Arial"/>
-        </w:rPr>
-        <w:t>profissionais</w:t>
-      </w:r>
-      <w:r>
-        <w:rPr>
-          <w:rStyle w:val="normaltextrun"/>
-          <w:rFonts w:ascii="Arial" w:hAnsi="Arial" w:cs="Arial"/>
-        </w:rPr>
-        <w:t xml:space="preserve"> -</w:t>
-      </w:r>
-      <w:r>
-        <w:rPr>
-          <w:rStyle w:val="normaltextrun"/>
-          <w:rFonts w:ascii="Arial" w:hAnsi="Arial" w:cs="Arial"/>
-        </w:rPr>
-        <w:t xml:space="preserve"> não consigam executar o melhor de seu desempenho, isso, sem listarmos o grande prejuízo financeiro que </w:t>
-      </w:r>
-      <w:r>
-        <w:rPr>
-          <w:rStyle w:val="normaltextrun"/>
-          <w:rFonts w:ascii="Arial" w:hAnsi="Arial" w:cs="Arial"/>
-        </w:rPr>
-        <w:t>uma falha no sistema</w:t>
-      </w:r>
-      <w:r>
-        <w:rPr>
-          <w:rStyle w:val="normaltextrun"/>
-          <w:rFonts w:ascii="Arial" w:hAnsi="Arial" w:cs="Arial"/>
-        </w:rPr>
-        <w:t xml:space="preserve"> poderia gerar. </w:t>
+        <w:t>Agora com todos esses dados, percebemos o quão grande é a importância de um monitoramento da aplicação, pois uma perda de produtividade por meio do sistema faz com que os jogadores – amadores e profissionais - não consigam executar o melhor de seu desempenho, isso, sem listarmos o grande prejuízo financeiro que uma falha no sistema poderia gerar. </w:t>
       </w:r>
       <w:r>
         <w:rPr>
@@ -3389,119 +3364,7 @@
           <w:rFonts w:ascii="Arial" w:hAnsi="Arial" w:cs="Arial"/>
         </w:rPr>
         <w:lastRenderedPageBreak/>
-        <w:t>Atrelando uma inspeção bem planejada junto aos objetivos desses jogos com as informações obtidas da aplicação</w:t>
-      </w:r>
-      <w:r>
-        <w:rPr>
-          <w:rStyle w:val="normaltextrun"/>
-          <w:rFonts w:ascii="Arial" w:hAnsi="Arial" w:cs="Arial"/>
-        </w:rPr>
-        <w:t>,</w:t>
-      </w:r>
-      <w:r>
-        <w:rPr>
-          <w:rStyle w:val="normaltextrun"/>
-          <w:rFonts w:ascii="Arial" w:hAnsi="Arial" w:cs="Arial"/>
-        </w:rPr>
-        <w:t xml:space="preserve"> a essencialidade do armazenamento desses dados se tornará possível </w:t>
-      </w:r>
-      <w:r>
-        <w:rPr>
-          <w:rStyle w:val="normaltextrun"/>
-          <w:rFonts w:ascii="Arial" w:hAnsi="Arial" w:cs="Arial"/>
-        </w:rPr>
-        <w:t>para</w:t>
-      </w:r>
-      <w:r>
-        <w:rPr>
-          <w:rStyle w:val="normaltextrun"/>
-          <w:rFonts w:ascii="Arial" w:hAnsi="Arial" w:cs="Arial"/>
-        </w:rPr>
-        <w:t xml:space="preserve"> otimização de programas de forma automática e </w:t>
-      </w:r>
-      <w:r>
-        <w:rPr>
-          <w:rStyle w:val="normaltextrun"/>
-          <w:rFonts w:ascii="Arial" w:hAnsi="Arial" w:cs="Arial"/>
-        </w:rPr>
-        <w:t>através da</w:t>
-      </w:r>
-      <w:r>
-        <w:rPr>
-          <w:rStyle w:val="normaltextrun"/>
-          <w:rFonts w:ascii="Arial" w:hAnsi="Arial" w:cs="Arial"/>
-        </w:rPr>
-        <w:t xml:space="preserve"> previsão de possíveis falhas que estão </w:t>
-      </w:r>
-      <w:r>
-        <w:rPr>
-          <w:rStyle w:val="normaltextrun"/>
-          <w:rFonts w:ascii="Arial" w:hAnsi="Arial" w:cs="Arial"/>
-        </w:rPr>
-        <w:t>armazenadas</w:t>
-      </w:r>
-      <w:r>
-        <w:rPr>
-          <w:rStyle w:val="normaltextrun"/>
-          <w:rFonts w:ascii="Arial" w:hAnsi="Arial" w:cs="Arial"/>
-        </w:rPr>
-        <w:t> </w:t>
-      </w:r>
-      <w:r>
-        <w:rPr>
-          <w:rStyle w:val="normaltextrun"/>
-          <w:rFonts w:ascii="Arial" w:hAnsi="Arial" w:cs="Arial"/>
-        </w:rPr>
-        <w:t>em nossa</w:t>
-      </w:r>
-      <w:r>
-        <w:rPr>
-          <w:rStyle w:val="normaltextrun"/>
-          <w:rFonts w:ascii="Arial" w:hAnsi="Arial" w:cs="Arial"/>
-        </w:rPr>
-        <w:t xml:space="preserve"> base de erros, poder</w:t>
-      </w:r>
-      <w:r>
-        <w:rPr>
-          <w:rStyle w:val="normaltextrun"/>
-          <w:rFonts w:ascii="Arial" w:hAnsi="Arial" w:cs="Arial"/>
-        </w:rPr>
-        <w:t>emos</w:t>
-      </w:r>
-      <w:r>
-        <w:rPr>
-          <w:rStyle w:val="normaltextrun"/>
-          <w:rFonts w:ascii="Arial" w:hAnsi="Arial" w:cs="Arial"/>
-        </w:rPr>
-        <w:t xml:space="preserve"> solucion</w:t>
-      </w:r>
-      <w:r>
-        <w:rPr>
-          <w:rStyle w:val="normaltextrun"/>
-          <w:rFonts w:ascii="Arial" w:hAnsi="Arial" w:cs="Arial"/>
-        </w:rPr>
-        <w:t>á-los</w:t>
-      </w:r>
-      <w:r>
-        <w:rPr>
-          <w:rStyle w:val="normaltextrun"/>
-          <w:rFonts w:ascii="Arial" w:hAnsi="Arial" w:cs="Arial"/>
-        </w:rPr>
-        <w:t xml:space="preserve"> </w:t>
-      </w:r>
-      <w:r>
-        <w:rPr>
-          <w:rStyle w:val="normaltextrun"/>
-          <w:rFonts w:ascii="Arial" w:hAnsi="Arial" w:cs="Arial"/>
-        </w:rPr>
-        <w:t>em</w:t>
-      </w:r>
-      <w:r>
-        <w:rPr>
-          <w:rStyle w:val="normaltextrun"/>
-          <w:rFonts w:ascii="Arial" w:hAnsi="Arial" w:cs="Arial"/>
-        </w:rPr>
-        <w:t xml:space="preserve"> um curto período de tempo.</w:t>
+        <w:t>Atrelando uma inspeção bem planejada junto aos objetivos desses jogos com as informações obtidas da aplicação, a essencialidade do armazenamento desses dados se tornará possível para otimização de programas de forma automática e através da previsão de possíveis falhas que estão armazenadas em nossa base de erros, poderemos solucioná-los em um curto período de tempo.</w:t>
       </w:r>
     </w:p>
     <w:p>
@@ -3523,14 +3386,14 @@
           <w:b/>
         </w:rPr>
       </w:pPr>
-      <w:bookmarkStart w:id="4" w:name="_Toc531697721"/>
+      <w:bookmarkStart w:id="6" w:name="_Toc24209606"/>
       <w:r>
         <w:rPr>
           <w:b/>
         </w:rPr>
         <w:t>objetivo da solução</w:t>
       </w:r>
-      <w:bookmarkEnd w:id="4"/>
+      <w:bookmarkEnd w:id="6"/>
     </w:p>
     <w:p>
       <w:pPr>
@@ -3577,23 +3440,16 @@
           <w:b/>
         </w:rPr>
       </w:pPr>
-      <w:bookmarkStart w:id="5" w:name="_Toc531697722"/>
+      <w:bookmarkStart w:id="7" w:name="_Toc24209607"/>
       <w:r>
         <w:rPr>
           <w:b/>
         </w:rPr>
         <w:t>diagrama da solução</w:t>
       </w:r>
-      <w:bookmarkEnd w:id="5"/>
-    </w:p>
-    <w:p>
-      <w:pPr>
-        <w:rPr>
-          <w:rFonts w:eastAsia="Arial" w:cs="Arial"/>
-          <w:b/>
-          <w:bCs/>
-        </w:rPr>
-      </w:pPr>
+      <w:bookmarkEnd w:id="7"/>
+    </w:p>
+    <w:p>
       <w:r>
         <w:rPr>
           <w:b/>
@@ -3602,18 +3458,10 @@
           <w:lang w:eastAsia="pt-BR"/>
         </w:rPr>
         <w:drawing>
-          <wp:anchor distT="0" distB="0" distL="114300" distR="114300" simplePos="0" relativeHeight="251658240" behindDoc="0" locked="0" layoutInCell="1" allowOverlap="1" wp14:anchorId="332BFF6F" wp14:editId="3FE275B7">
-            <wp:simplePos x="0" y="0"/>
-            <wp:positionH relativeFrom="column">
-              <wp:posOffset>-3810</wp:posOffset>
-            </wp:positionH>
-            <wp:positionV relativeFrom="paragraph">
-              <wp:posOffset>-635</wp:posOffset>
-            </wp:positionV>
-            <wp:extent cx="5400040" cy="2696534"/>
-            <wp:effectExtent l="0" t="0" r="0" b="8890"/>
-            <wp:wrapNone/>
-            <wp:docPr id="3" name="Imagem 3" descr="Uma imagem contendo objeto, televisão&#10;&#10;Descrição gerada automaticamente"/>
+          <wp:inline distT="0" distB="0" distL="0" distR="0" wp14:anchorId="5B71EA3E" wp14:editId="0E1FA96C">
+            <wp:extent cx="5400040" cy="3040380"/>
+            <wp:effectExtent l="0" t="0" r="0" b="0"/>
+            <wp:docPr id="2" name="Imagem 2" descr="Uma imagem contendo televisão, tela, monitor&#10;&#10;Descrição gerada automaticamente"/>
             <wp:cNvGraphicFramePr>
               <a:graphicFrameLocks xmlns:a="http://schemas.openxmlformats.org/drawingml/2006/main" noChangeAspect="1"/>
             </wp:cNvGraphicFramePr>
@@ -3621,10 +3469,10 @@
               <a:graphicData uri="http://schemas.openxmlformats.org/drawingml/2006/picture">
                 <pic:pic xmlns:pic="http://schemas.openxmlformats.org/drawingml/2006/picture">
                   <pic:nvPicPr>
-                    <pic:cNvPr id="3" name="Desenho_Solucao.png"/>
+                    <pic:cNvPr id="2" name="HLD.png"/>
                     <pic:cNvPicPr/>
                   </pic:nvPicPr>
-                  <pic:blipFill>
+                  <pic:blipFill rotWithShape="1">
                     <a:blip r:embed="rId13">
                       <a:extLst>
                         <a:ext uri="{28A0092B-C50C-407E-A947-70E740481C1C}">
@@ -3632,105 +3480,32 @@
                         </a:ext>
                       </a:extLst>
                     </a:blip>
-                    <a:stretch>
-                      <a:fillRect/>
-                    </a:stretch>
+                    <a:srcRect b="4163"/>
+                    <a:stretch/>
                   </pic:blipFill>
-                  <pic:spPr>
+                  <pic:spPr bwMode="auto">
                     <a:xfrm>
                       <a:off x="0" y="0"/>
-                      <a:ext cx="5400040" cy="2696534"/>
+                      <a:ext cx="5400040" cy="3040380"/>
                     </a:xfrm>
                     <a:prstGeom prst="rect">
                       <a:avLst/>
                     </a:prstGeom>
+                    <a:ln>
+                      <a:noFill/>
+                    </a:ln>
+                    <a:extLst>
+                      <a:ext uri="{53640926-AAD7-44D8-BBD7-CCE9431645EC}">
+                        <a14:shadowObscured xmlns:a14="http://schemas.microsoft.com/office/drawing/2010/main"/>
+                      </a:ext>
+                    </a:extLst>
                   </pic:spPr>
                 </pic:pic>
               </a:graphicData>
             </a:graphic>
-            <wp14:sizeRelH relativeFrom="page">
-              <wp14:pctWidth>0</wp14:pctWidth>
-            </wp14:sizeRelH>
-            <wp14:sizeRelV relativeFrom="page">
-              <wp14:pctHeight>0</wp14:pctHeight>
-            </wp14:sizeRelV>
-          </wp:anchor>
+          </wp:inline>
         </w:drawing>
       </w:r>
-    </w:p>
-    <w:p>
-      <w:pPr>
-        <w:rPr>
-          <w:noProof/>
-          <w:lang w:eastAsia="pt-BR"/>
-        </w:rPr>
-      </w:pPr>
-    </w:p>
-    <w:p>
-      <w:pPr>
-        <w:rPr>
-          <w:noProof/>
-          <w:lang w:eastAsia="pt-BR"/>
-        </w:rPr>
-      </w:pPr>
-    </w:p>
-    <w:p>
-      <w:pPr>
-        <w:rPr>
-          <w:noProof/>
-          <w:lang w:eastAsia="pt-BR"/>
-        </w:rPr>
-      </w:pPr>
-    </w:p>
-    <w:p>
-      <w:pPr>
-        <w:rPr>
-          <w:noProof/>
-          <w:lang w:eastAsia="pt-BR"/>
-        </w:rPr>
-      </w:pPr>
-    </w:p>
-    <w:p>
-      <w:pPr>
-        <w:rPr>
-          <w:noProof/>
-          <w:lang w:eastAsia="pt-BR"/>
-        </w:rPr>
-      </w:pPr>
-    </w:p>
-    <w:p>
-      <w:pPr>
-        <w:rPr>
-          <w:noProof/>
-          <w:lang w:eastAsia="pt-BR"/>
-        </w:rPr>
-      </w:pPr>
-    </w:p>
-    <w:p>
-      <w:pPr>
-        <w:rPr>
-          <w:noProof/>
-          <w:lang w:eastAsia="pt-BR"/>
-        </w:rPr>
-      </w:pPr>
-    </w:p>
-    <w:p>
-      <w:pPr>
-        <w:rPr>
-          <w:noProof/>
-          <w:lang w:eastAsia="pt-BR"/>
-        </w:rPr>
-      </w:pPr>
-    </w:p>
-    <w:p/>
-    <w:p>
-      <w:pPr>
-        <w:rPr>
-          <w:rFonts w:eastAsia="Arial" w:cs="Arial"/>
-        </w:rPr>
-      </w:pPr>
-    </w:p>
-    <w:p>
       <w:r>
         <w:rPr>
           <w:rFonts w:eastAsia="Arial" w:cs="Arial"/>
@@ -3755,14 +3530,14 @@
         <w:rPr>
           <w:rFonts w:eastAsia="Arial" w:cs="Arial"/>
         </w:rPr>
-        <w:t xml:space="preserve">Dentro desse quesito, o foco da nossa aplicação é realizar o monitoramento da quantidade de recursos que os programas usam da máquina, alertar os usuários quais programas estão utilizando recursos que não são necessários e de forma </w:t>
+        <w:t xml:space="preserve">Dentro desse quesito, o foco da nossa aplicação é realizar o monitoramento da quantidade de recursos que os programas usam da máquina, alertar os usuários </w:t>
       </w:r>
       <w:r>
         <w:rPr>
           <w:rFonts w:eastAsia="Arial" w:cs="Arial"/>
         </w:rPr>
         <w:lastRenderedPageBreak/>
-        <w:t>automatizada realizar otimizações de aplicativos, ou seja, um monitoramento que visa a melhor performance possível do usuário.</w:t>
+        <w:t>quais programas estão utilizando recursos que não são necessários e de forma automatizada realizar otimizações de aplicativos, ou seja, um monitoramento que visa a melhor performance possível do usuário.</w:t>
       </w:r>
     </w:p>
     <w:p>
@@ -3815,12 +3590,12 @@
       <w:pPr>
         <w:pStyle w:val="Ttulo1"/>
       </w:pPr>
-      <w:bookmarkStart w:id="6" w:name="_Toc531697723"/>
+      <w:bookmarkStart w:id="8" w:name="_Toc24209608"/>
       <w:r>
         <w:lastRenderedPageBreak/>
         <w:t>PLANEJAMENTO DO PROJETO</w:t>
       </w:r>
-      <w:bookmarkEnd w:id="6"/>
+      <w:bookmarkEnd w:id="8"/>
     </w:p>
     <w:p>
       <w:pPr>
@@ -3829,14 +3604,14 @@
           <w:b/>
         </w:rPr>
       </w:pPr>
-      <w:bookmarkStart w:id="7" w:name="_Toc531697724"/>
+      <w:bookmarkStart w:id="9" w:name="_Toc24209609"/>
       <w:r>
         <w:rPr>
           <w:b/>
         </w:rPr>
         <w:t>Definição da Equipe do projeto</w:t>
       </w:r>
-      <w:bookmarkEnd w:id="7"/>
+      <w:bookmarkEnd w:id="9"/>
       <w:r>
         <w:rPr>
           <w:b/>
@@ -4379,7 +4154,23 @@
           <w:rFonts w:eastAsia="Arial" w:cs="Arial"/>
           <w:color w:val="000000" w:themeColor="text1"/>
         </w:rPr>
-        <w:t>Após separadas as responsabilidades, o grupo em si decidiu que para as atividades que seriam realizadas, seria importante priorizar a rotação das mesmas, para que dessa maneira, a troca de conhecimentos fossem maiores. Concluímos que para uma troca de conhecimento maior ainda, atividades realizadas em conjunto seriam mais efetivas, então decidimos sempre nos dividirmos em duas pessoas para cada ação realizada.</w:t>
+        <w:t xml:space="preserve">Após separadas as responsabilidades, o grupo em si decidiu que para as atividades que seriam realizadas, seria importante priorizar a rotação </w:t>
+      </w:r>
+      <w:proofErr w:type="gramStart"/>
+      <w:r>
+        <w:rPr>
+          <w:rFonts w:eastAsia="Arial" w:cs="Arial"/>
+          <w:color w:val="000000" w:themeColor="text1"/>
+        </w:rPr>
+        <w:t>das mesmas</w:t>
+      </w:r>
+      <w:proofErr w:type="gramEnd"/>
+      <w:r>
+        <w:rPr>
+          <w:rFonts w:eastAsia="Arial" w:cs="Arial"/>
+          <w:color w:val="000000" w:themeColor="text1"/>
+        </w:rPr>
+        <w:t>, para que dessa maneira, a troca de conhecimentos fossem maiores. Concluímos que para uma troca de conhecimento maior ainda, atividades realizadas em conjunto seriam mais efetivas, então decidimos sempre nos dividirmos em duas pessoas para cada ação realizada.</w:t>
       </w:r>
     </w:p>
     <w:p>
@@ -4416,14 +4207,20 @@
           <w:b/>
         </w:rPr>
       </w:pPr>
-      <w:bookmarkStart w:id="8" w:name="_Toc531697725"/>
-      <w:r>
-        <w:rPr>
-          <w:b/>
-        </w:rPr>
-        <w:t xml:space="preserve">PROCESSO E FERRAMENTA DE GESTÃO DE PROJETOS </w:t>
-      </w:r>
-      <w:bookmarkEnd w:id="8"/>
+      <w:bookmarkStart w:id="10" w:name="_Toc24209610"/>
+      <w:r>
+        <w:rPr>
+          <w:b/>
+        </w:rPr>
+        <w:t>PROCESSO E FERRAMENTA DE GESTÃO DE PROJETOS</w:t>
+      </w:r>
+      <w:bookmarkEnd w:id="10"/>
+      <w:r>
+        <w:rPr>
+          <w:b/>
+        </w:rPr>
+        <w:t xml:space="preserve"> </w:t>
+      </w:r>
     </w:p>
     <w:p>
       <w:pPr>
@@ -4803,6 +4600,9 @@
     </w:p>
     <w:p>
       <w:r>
+        <w:rPr>
+          <w:noProof/>
+        </w:rPr>
         <w:drawing>
           <wp:inline distT="0" distB="0" distL="0" distR="0" wp14:anchorId="365542B5" wp14:editId="51C31CA5">
             <wp:extent cx="5400040" cy="2922270"/>
@@ -4864,14 +4664,20 @@
           <w:b/>
         </w:rPr>
       </w:pPr>
-      <w:bookmarkStart w:id="9" w:name="_Toc531697726"/>
-      <w:r>
-        <w:rPr>
-          <w:b/>
-        </w:rPr>
-        <w:t xml:space="preserve">Gestão dos Riscos do Projeto </w:t>
-      </w:r>
-      <w:bookmarkEnd w:id="9"/>
+      <w:bookmarkStart w:id="11" w:name="_Toc24209611"/>
+      <w:r>
+        <w:rPr>
+          <w:b/>
+        </w:rPr>
+        <w:t>Gestão dos Riscos do Projeto</w:t>
+      </w:r>
+      <w:bookmarkEnd w:id="11"/>
+      <w:r>
+        <w:rPr>
+          <w:b/>
+        </w:rPr>
+        <w:t xml:space="preserve"> </w:t>
+      </w:r>
     </w:p>
     <w:p>
       <w:pPr>
@@ -4888,6 +4694,9 @@
     </w:p>
     <w:p>
       <w:r>
+        <w:rPr>
+          <w:noProof/>
+        </w:rPr>
         <w:lastRenderedPageBreak/>
         <w:drawing>
           <wp:anchor distT="0" distB="0" distL="114300" distR="114300" simplePos="0" relativeHeight="251665408" behindDoc="0" locked="0" layoutInCell="1" allowOverlap="1" wp14:anchorId="4506B544" wp14:editId="6362703A">
@@ -4953,8 +4762,12 @@
           <w:b/>
         </w:rPr>
       </w:pPr>
-      <w:bookmarkStart w:id="10" w:name="_Toc531697727"/>
-      <w:r>
+      <w:bookmarkStart w:id="12" w:name="_Toc531697727"/>
+      <w:bookmarkStart w:id="13" w:name="_Toc24209612"/>
+      <w:r>
+        <w:rPr>
+          <w:noProof/>
+        </w:rPr>
         <w:drawing>
           <wp:anchor distT="0" distB="0" distL="114300" distR="114300" simplePos="0" relativeHeight="251666432" behindDoc="0" locked="0" layoutInCell="1" allowOverlap="1" wp14:anchorId="4487FA3B" wp14:editId="5D1BDD86">
             <wp:simplePos x="0" y="0"/>
@@ -5017,7 +4830,8 @@
         </w:rPr>
         <w:t>requisitos</w:t>
       </w:r>
-      <w:bookmarkEnd w:id="10"/>
+      <w:bookmarkEnd w:id="12"/>
+      <w:bookmarkEnd w:id="13"/>
       <w:r>
         <w:rPr>
           <w:b/>
@@ -5047,7 +4861,7 @@
           <w:color w:val="000000"/>
         </w:rPr>
       </w:pPr>
-      <w:bookmarkStart w:id="11" w:name="_Toc531697729"/>
+      <w:bookmarkStart w:id="14" w:name="_Toc24209613"/>
       <w:r>
         <w:rPr>
           <w:color w:val="000000"/>
@@ -5061,7 +4875,7 @@
         </w:rPr>
         <w:t>desenvolvimento do projeto</w:t>
       </w:r>
-      <w:bookmarkEnd w:id="11"/>
+      <w:bookmarkEnd w:id="14"/>
     </w:p>
     <w:p>
       <w:pPr>
@@ -5074,6 +4888,7 @@
           <w:b/>
         </w:rPr>
       </w:pPr>
+      <w:bookmarkStart w:id="15" w:name="_Toc24209614"/>
       <w:r>
         <w:rPr>
           <w:rFonts w:ascii="Times New Roman" w:hAnsi="Times New Roman"/>
@@ -5102,6 +4917,7 @@
         </w:rPr>
         <w:t>SOLUÇÃO TÉCNICA</w:t>
       </w:r>
+      <w:bookmarkEnd w:id="15"/>
     </w:p>
     <w:p>
       <w:r>
@@ -5175,7 +4991,8 @@
           <w:kern w:val="32"/>
         </w:rPr>
       </w:pPr>
-      <w:bookmarkStart w:id="12" w:name="_Toc531697731"/>
+      <w:bookmarkStart w:id="16" w:name="_Toc24209615"/>
+      <w:bookmarkEnd w:id="16"/>
     </w:p>
     <w:p>
       <w:pPr>
@@ -5199,6 +5016,8 @@
           <w:vanish/>
         </w:rPr>
       </w:pPr>
+      <w:bookmarkStart w:id="17" w:name="_Toc24209616"/>
+      <w:bookmarkEnd w:id="17"/>
     </w:p>
     <w:p>
       <w:pPr>
@@ -5207,13 +5026,14 @@
           <w:b/>
         </w:rPr>
       </w:pPr>
+      <w:bookmarkStart w:id="18" w:name="_Toc24209617"/>
       <w:r>
         <w:rPr>
           <w:b/>
         </w:rPr>
         <w:t>Solução Técnica – Aplicação</w:t>
       </w:r>
-      <w:bookmarkEnd w:id="12"/>
+      <w:bookmarkEnd w:id="18"/>
     </w:p>
     <w:p>
       <w:r>
@@ -5285,12 +5105,20 @@
           <w:b/>
         </w:rPr>
       </w:pPr>
+      <w:bookmarkStart w:id="19" w:name="_Toc24209618"/>
       <w:r>
         <w:rPr>
           <w:b/>
         </w:rPr>
         <w:lastRenderedPageBreak/>
-        <w:t xml:space="preserve">Banco de Dados </w:t>
+        <w:t>Banco de Dados</w:t>
+      </w:r>
+      <w:bookmarkEnd w:id="19"/>
+      <w:r>
+        <w:rPr>
+          <w:b/>
+        </w:rPr>
+        <w:t xml:space="preserve"> </w:t>
       </w:r>
     </w:p>
     <w:p/>
@@ -5477,6 +5305,8 @@
           <w:iCs/>
         </w:rPr>
       </w:pPr>
+      <w:bookmarkStart w:id="20" w:name="_GoBack"/>
+      <w:bookmarkEnd w:id="20"/>
     </w:p>
     <w:p>
       <w:pPr>
@@ -5564,12 +5394,12 @@
       <w:pPr>
         <w:pStyle w:val="Ttulo1"/>
       </w:pPr>
-      <w:bookmarkStart w:id="13" w:name="_Toc531697734"/>
+      <w:bookmarkStart w:id="21" w:name="_Toc24209619"/>
       <w:r>
         <w:lastRenderedPageBreak/>
         <w:t>implantação do projeto</w:t>
       </w:r>
-      <w:bookmarkEnd w:id="13"/>
+      <w:bookmarkEnd w:id="21"/>
     </w:p>
     <w:p>
       <w:r>
@@ -5587,14 +5417,14 @@
           <w:b/>
         </w:rPr>
       </w:pPr>
-      <w:bookmarkStart w:id="14" w:name="_Toc531697736"/>
+      <w:bookmarkStart w:id="22" w:name="_Toc24209620"/>
       <w:r>
         <w:rPr>
           <w:b/>
         </w:rPr>
         <w:t>Processo de Atendimento e Suporte</w:t>
       </w:r>
-      <w:bookmarkEnd w:id="14"/>
+      <w:bookmarkEnd w:id="22"/>
     </w:p>
     <w:p>
       <w:r>
@@ -5702,26 +5532,23 @@
         </w:drawing>
       </w:r>
     </w:p>
-    <w:p>
-      <w:bookmarkStart w:id="15" w:name="_GoBack"/>
-      <w:bookmarkEnd w:id="15"/>
-    </w:p>
+    <w:p/>
     <w:p>
       <w:pPr>
         <w:pStyle w:val="Ttulo1"/>
       </w:pPr>
-      <w:bookmarkStart w:id="16" w:name="_Ref125307146"/>
-      <w:bookmarkStart w:id="17" w:name="_Toc125374527"/>
-      <w:bookmarkStart w:id="18" w:name="_Toc156754424"/>
-      <w:bookmarkStart w:id="19" w:name="_Toc531697737"/>
+      <w:bookmarkStart w:id="23" w:name="_Ref125307146"/>
+      <w:bookmarkStart w:id="24" w:name="_Toc125374527"/>
+      <w:bookmarkStart w:id="25" w:name="_Toc156754424"/>
+      <w:bookmarkStart w:id="26" w:name="_Toc24209621"/>
       <w:r>
         <w:lastRenderedPageBreak/>
         <w:t>CONCLUSÕES</w:t>
       </w:r>
-      <w:bookmarkEnd w:id="16"/>
-      <w:bookmarkEnd w:id="17"/>
-      <w:bookmarkEnd w:id="18"/>
-      <w:bookmarkEnd w:id="19"/>
+      <w:bookmarkEnd w:id="23"/>
+      <w:bookmarkEnd w:id="24"/>
+      <w:bookmarkEnd w:id="25"/>
+      <w:bookmarkEnd w:id="26"/>
     </w:p>
     <w:p>
       <w:pPr>
@@ -5730,14 +5557,20 @@
           <w:b/>
         </w:rPr>
       </w:pPr>
-      <w:bookmarkStart w:id="20" w:name="_Toc531697738"/>
-      <w:r>
-        <w:rPr>
-          <w:b/>
-        </w:rPr>
-        <w:t xml:space="preserve">resultados </w:t>
-      </w:r>
-      <w:bookmarkEnd w:id="20"/>
+      <w:bookmarkStart w:id="27" w:name="_Toc24209622"/>
+      <w:r>
+        <w:rPr>
+          <w:b/>
+        </w:rPr>
+        <w:t>resultados</w:t>
+      </w:r>
+      <w:bookmarkEnd w:id="27"/>
+      <w:r>
+        <w:rPr>
+          <w:b/>
+        </w:rPr>
+        <w:t xml:space="preserve"> </w:t>
+      </w:r>
     </w:p>
     <w:p/>
     <w:p/>
@@ -5753,14 +5586,20 @@
           <w:b/>
         </w:rPr>
       </w:pPr>
-      <w:bookmarkStart w:id="21" w:name="_Toc531697739"/>
-      <w:r>
-        <w:rPr>
-          <w:b/>
-        </w:rPr>
-        <w:t xml:space="preserve">Processo de aprendizado com o projeto </w:t>
-      </w:r>
-      <w:bookmarkEnd w:id="21"/>
+      <w:bookmarkStart w:id="28" w:name="_Toc24209623"/>
+      <w:r>
+        <w:rPr>
+          <w:b/>
+        </w:rPr>
+        <w:t>Processo de aprendizado com o projeto</w:t>
+      </w:r>
+      <w:bookmarkEnd w:id="28"/>
+      <w:r>
+        <w:rPr>
+          <w:b/>
+        </w:rPr>
+        <w:t xml:space="preserve"> </w:t>
+      </w:r>
     </w:p>
     <w:p/>
     <w:p/>
@@ -5777,14 +5616,20 @@
           <w:b/>
         </w:rPr>
       </w:pPr>
-      <w:bookmarkStart w:id="22" w:name="_Toc531697740"/>
-      <w:r>
-        <w:rPr>
-          <w:b/>
-        </w:rPr>
-        <w:t xml:space="preserve">Considerações finais sobre A evolução da solução </w:t>
-      </w:r>
-      <w:bookmarkEnd w:id="22"/>
+      <w:bookmarkStart w:id="29" w:name="_Toc24209624"/>
+      <w:r>
+        <w:rPr>
+          <w:b/>
+        </w:rPr>
+        <w:t>Considerações finais sobre A evolução da solução</w:t>
+      </w:r>
+      <w:bookmarkEnd w:id="29"/>
+      <w:r>
+        <w:rPr>
+          <w:b/>
+        </w:rPr>
+        <w:t xml:space="preserve"> </w:t>
+      </w:r>
     </w:p>
     <w:p/>
     <w:sectPr>
@@ -6418,7 +6263,7 @@
       </w:pPr>
     </w:pPrDefault>
   </w:docDefaults>
-  <w:latentStyles w:defLockedState="0" w:defUIPriority="99" w:defSemiHidden="0" w:defUnhideWhenUsed="0" w:defQFormat="0" w:count="377">
+  <w:latentStyles w:defLockedState="0" w:defUIPriority="99" w:defSemiHidden="0" w:defUnhideWhenUsed="0" w:defQFormat="0" w:count="376">
     <w:lsdException w:name="Normal" w:uiPriority="0" w:qFormat="1"/>
     <w:lsdException w:name="heading 1" w:qFormat="1"/>
     <w:lsdException w:name="heading 2" w:semiHidden="1" w:unhideWhenUsed="1" w:qFormat="1"/>
@@ -6795,7 +6640,6 @@
     <w:lsdException w:name="Hashtag" w:semiHidden="1" w:unhideWhenUsed="1"/>
     <w:lsdException w:name="Unresolved Mention" w:semiHidden="1" w:unhideWhenUsed="1"/>
     <w:lsdException w:name="Smart Link" w:semiHidden="1" w:unhideWhenUsed="1"/>
-    <w:lsdException w:name="Smart Link Error" w:semiHidden="1" w:unhideWhenUsed="1"/>
   </w:latentStyles>
   <w:style w:type="paragraph" w:default="1" w:styleId="Normal">
     <w:name w:val="Normal"/>
@@ -7681,21 +7525,6 @@
 </file>
 
 <file path=customXml/item1.xml><?xml version="1.0" encoding="utf-8"?>
-<p:properties xmlns:p="http://schemas.microsoft.com/office/2006/metadata/properties" xmlns:xsi="http://www.w3.org/2001/XMLSchema-instance" xmlns:pc="http://schemas.microsoft.com/office/infopath/2007/PartnerControls">
-  <documentManagement/>
-</p:properties>
-</file>
-
-<file path=customXml/item2.xml><?xml version="1.0" encoding="utf-8"?>
-<?mso-contentType ?>
-<FormTemplates xmlns="http://schemas.microsoft.com/sharepoint/v3/contenttype/forms">
-  <Display>DocumentLibraryForm</Display>
-  <Edit>DocumentLibraryForm</Edit>
-  <New>DocumentLibraryForm</New>
-</FormTemplates>
-</file>
-
-<file path=customXml/item3.xml><?xml version="1.0" encoding="utf-8"?>
 <ct:contentTypeSchema xmlns:ct="http://schemas.microsoft.com/office/2006/metadata/contentType" xmlns:ma="http://schemas.microsoft.com/office/2006/metadata/properties/metaAttributes" ct:_="" ma:_="" ma:contentTypeName="Documento" ma:contentTypeID="0x01010070649AC061D4F04BB6EC1102DFB829AB" ma:contentTypeVersion="6" ma:contentTypeDescription="Crie um novo documento." ma:contentTypeScope="" ma:versionID="9fabe2185bbd56eca4d08d49c9f575df">
   <xsd:schema xmlns:xsd="http://www.w3.org/2001/XMLSchema" xmlns:xs="http://www.w3.org/2001/XMLSchema" xmlns:p="http://schemas.microsoft.com/office/2006/metadata/properties" xmlns:ns2="be2b4223-36fe-405e-863b-49c6636b162e" targetNamespace="http://schemas.microsoft.com/office/2006/metadata/properties" ma:root="true" ma:fieldsID="053612b3df4cf32504b67c60a588cf8d" ns2:_="">
     <xsd:import namespace="be2b4223-36fe-405e-863b-49c6636b162e"/>
@@ -7853,24 +7682,22 @@
 </ct:contentTypeSchema>
 </file>
 
-<file path=customXml/itemProps1.xml><?xml version="1.0" encoding="utf-8"?>
-<ds:datastoreItem xmlns:ds="http://schemas.openxmlformats.org/officeDocument/2006/customXml" ds:itemID="{3142522E-B0E3-471C-9EC4-D1610338F722}">
-  <ds:schemaRefs>
-    <ds:schemaRef ds:uri="http://schemas.microsoft.com/office/2006/metadata/properties"/>
-    <ds:schemaRef ds:uri="http://schemas.microsoft.com/office/infopath/2007/PartnerControls"/>
-  </ds:schemaRefs>
-</ds:datastoreItem>
+<file path=customXml/item2.xml><?xml version="1.0" encoding="utf-8"?>
+<?mso-contentType ?>
+<FormTemplates xmlns="http://schemas.microsoft.com/sharepoint/v3/contenttype/forms">
+  <Display>DocumentLibraryForm</Display>
+  <Edit>DocumentLibraryForm</Edit>
+  <New>DocumentLibraryForm</New>
+</FormTemplates>
 </file>
 
-<file path=customXml/itemProps2.xml><?xml version="1.0" encoding="utf-8"?>
-<ds:datastoreItem xmlns:ds="http://schemas.openxmlformats.org/officeDocument/2006/customXml" ds:itemID="{EF9B68AC-694E-41AB-9C4C-AFF050667EC0}">
-  <ds:schemaRefs>
-    <ds:schemaRef ds:uri="http://schemas.microsoft.com/sharepoint/v3/contenttype/forms"/>
-  </ds:schemaRefs>
-</ds:datastoreItem>
+<file path=customXml/item3.xml><?xml version="1.0" encoding="utf-8"?>
+<p:properties xmlns:p="http://schemas.microsoft.com/office/2006/metadata/properties" xmlns:xsi="http://www.w3.org/2001/XMLSchema-instance" xmlns:pc="http://schemas.microsoft.com/office/infopath/2007/PartnerControls">
+  <documentManagement/>
+</p:properties>
 </file>
 
-<file path=customXml/itemProps3.xml><?xml version="1.0" encoding="utf-8"?>
+<file path=customXml/itemProps1.xml><?xml version="1.0" encoding="utf-8"?>
 <ds:datastoreItem xmlns:ds="http://schemas.openxmlformats.org/officeDocument/2006/customXml" ds:itemID="{F9006C9C-4CA6-4944-912C-1EEE908DA3E8}">
   <ds:schemaRefs>
     <ds:schemaRef ds:uri="http://schemas.microsoft.com/office/2006/metadata/contentType"/>
@@ -7886,4 +7713,21 @@
     <ds:schemaRef ds:uri="http://schemas.microsoft.com/internal/obd"/>
   </ds:schemaRefs>
 </ds:datastoreItem>
+</file>
+
+<file path=customXml/itemProps2.xml><?xml version="1.0" encoding="utf-8"?>
+<ds:datastoreItem xmlns:ds="http://schemas.openxmlformats.org/officeDocument/2006/customXml" ds:itemID="{EF9B68AC-694E-41AB-9C4C-AFF050667EC0}">
+  <ds:schemaRefs>
+    <ds:schemaRef ds:uri="http://schemas.microsoft.com/sharepoint/v3/contenttype/forms"/>
+  </ds:schemaRefs>
+</ds:datastoreItem>
+</file>
+
+<file path=customXml/itemProps3.xml><?xml version="1.0" encoding="utf-8"?>
+<ds:datastoreItem xmlns:ds="http://schemas.openxmlformats.org/officeDocument/2006/customXml" ds:itemID="{3142522E-B0E3-471C-9EC4-D1610338F722}">
+  <ds:schemaRefs>
+    <ds:schemaRef ds:uri="http://schemas.microsoft.com/office/2006/metadata/properties"/>
+    <ds:schemaRef ds:uri="http://schemas.microsoft.com/office/infopath/2007/PartnerControls"/>
+  </ds:schemaRefs>
+</ds:datastoreItem>
 </file>
</xml_diff>

<commit_message>
Atualização da documentação e ppt por conta do novo modelo logico
</commit_message>
<xml_diff>
--- a/Documentação/Documentação Completa.docx
+++ b/Documentação/Documentação Completa.docx
@@ -10,8 +10,6 @@
           <w:b/>
         </w:rPr>
       </w:pPr>
-      <w:bookmarkStart w:id="0" w:name="_GoBack"/>
-      <w:bookmarkEnd w:id="0"/>
     </w:p>
     <w:p>
       <w:pPr>
@@ -942,8 +940,8 @@
         <w:pStyle w:val="NormalGrande"/>
       </w:pPr>
     </w:p>
-    <w:bookmarkStart w:id="1" w:name="_Toc124080441"/>
-    <w:bookmarkStart w:id="2" w:name="_Toc125374503"/>
+    <w:bookmarkStart w:id="0" w:name="_Toc124080441"/>
+    <w:bookmarkStart w:id="1" w:name="_Toc125374503"/>
     <w:p>
       <w:pPr>
         <w:pStyle w:val="Sumrio1"/>
@@ -2573,8 +2571,8 @@
         <w:fldChar w:fldCharType="end"/>
       </w:r>
     </w:p>
+    <w:bookmarkEnd w:id="0"/>
     <w:bookmarkEnd w:id="1"/>
-    <w:bookmarkEnd w:id="2"/>
     <w:p>
       <w:pPr>
         <w:pStyle w:val="Ttulo"/>
@@ -2639,40 +2637,40 @@
       <w:pPr>
         <w:pStyle w:val="Ttulo1"/>
       </w:pPr>
-      <w:bookmarkStart w:id="3" w:name="_Toc24209602"/>
+      <w:bookmarkStart w:id="2" w:name="_Toc24209602"/>
       <w:r>
         <w:lastRenderedPageBreak/>
         <w:t>VISÃO DO PROJETO</w:t>
       </w:r>
+      <w:bookmarkEnd w:id="2"/>
+    </w:p>
+    <w:p>
+      <w:pPr>
+        <w:pStyle w:val="Ttulo2"/>
+        <w:rPr>
+          <w:b/>
+        </w:rPr>
+      </w:pPr>
+      <w:r>
+        <w:rPr>
+          <w:b/>
+        </w:rPr>
+        <w:tab/>
+      </w:r>
+      <w:bookmarkStart w:id="3" w:name="_Toc24209603"/>
+      <w:r>
+        <w:rPr>
+          <w:b/>
+        </w:rPr>
+        <w:t>APRESENTAÇÃ</w:t>
+      </w:r>
+      <w:r>
+        <w:rPr>
+          <w:b/>
+        </w:rPr>
+        <w:t>O DO GRUPO</w:t>
+      </w:r>
       <w:bookmarkEnd w:id="3"/>
-    </w:p>
-    <w:p>
-      <w:pPr>
-        <w:pStyle w:val="Ttulo2"/>
-        <w:rPr>
-          <w:b/>
-        </w:rPr>
-      </w:pPr>
-      <w:r>
-        <w:rPr>
-          <w:b/>
-        </w:rPr>
-        <w:tab/>
-      </w:r>
-      <w:bookmarkStart w:id="4" w:name="_Toc24209603"/>
-      <w:r>
-        <w:rPr>
-          <w:b/>
-        </w:rPr>
-        <w:t>APRESENTAÇÃ</w:t>
-      </w:r>
-      <w:r>
-        <w:rPr>
-          <w:b/>
-        </w:rPr>
-        <w:t>O DO GRUPO</w:t>
-      </w:r>
-      <w:bookmarkEnd w:id="4"/>
       <w:r>
         <w:rPr>
           <w:b/>
@@ -2989,14 +2987,14 @@
           <w:b/>
         </w:rPr>
       </w:pPr>
-      <w:bookmarkStart w:id="5" w:name="_Toc24209604"/>
+      <w:bookmarkStart w:id="4" w:name="_Toc24209604"/>
       <w:r>
         <w:rPr>
           <w:b/>
         </w:rPr>
         <w:t>CONTEXTO</w:t>
       </w:r>
-      <w:bookmarkEnd w:id="5"/>
+      <w:bookmarkEnd w:id="4"/>
     </w:p>
     <w:p>
       <w:pPr>
@@ -3114,14 +3112,14 @@
           <w:b/>
         </w:rPr>
       </w:pPr>
-      <w:bookmarkStart w:id="6" w:name="_Toc24209605"/>
+      <w:bookmarkStart w:id="5" w:name="_Toc24209605"/>
       <w:r>
         <w:rPr>
           <w:b/>
         </w:rPr>
         <w:t>justificativa do projeto</w:t>
       </w:r>
-      <w:bookmarkEnd w:id="6"/>
+      <w:bookmarkEnd w:id="5"/>
     </w:p>
     <w:p>
       <w:pPr>
@@ -3327,14 +3325,14 @@
           <w:b/>
         </w:rPr>
       </w:pPr>
-      <w:bookmarkStart w:id="7" w:name="_Toc24209606"/>
+      <w:bookmarkStart w:id="6" w:name="_Toc24209606"/>
       <w:r>
         <w:rPr>
           <w:b/>
         </w:rPr>
         <w:t>objetivo da solução</w:t>
       </w:r>
-      <w:bookmarkEnd w:id="7"/>
+      <w:bookmarkEnd w:id="6"/>
     </w:p>
     <w:p>
       <w:pPr>
@@ -3381,14 +3379,14 @@
           <w:b/>
         </w:rPr>
       </w:pPr>
-      <w:bookmarkStart w:id="8" w:name="_Toc24209607"/>
+      <w:bookmarkStart w:id="7" w:name="_Toc24209607"/>
       <w:r>
         <w:rPr>
           <w:b/>
         </w:rPr>
         <w:t>diagrama da solução</w:t>
       </w:r>
-      <w:bookmarkEnd w:id="8"/>
+      <w:bookmarkEnd w:id="7"/>
     </w:p>
     <w:p>
       <w:r>
@@ -3531,28 +3529,28 @@
       <w:pPr>
         <w:pStyle w:val="Ttulo1"/>
       </w:pPr>
-      <w:bookmarkStart w:id="9" w:name="_Toc24209608"/>
+      <w:bookmarkStart w:id="8" w:name="_Toc24209608"/>
       <w:r>
         <w:lastRenderedPageBreak/>
         <w:t>PLANEJAMENTO DO PROJETO</w:t>
       </w:r>
+      <w:bookmarkEnd w:id="8"/>
+    </w:p>
+    <w:p>
+      <w:pPr>
+        <w:pStyle w:val="Ttulo2"/>
+        <w:rPr>
+          <w:b/>
+        </w:rPr>
+      </w:pPr>
+      <w:bookmarkStart w:id="9" w:name="_Toc24209609"/>
+      <w:r>
+        <w:rPr>
+          <w:b/>
+        </w:rPr>
+        <w:t>Definição da Equipe do projeto</w:t>
+      </w:r>
       <w:bookmarkEnd w:id="9"/>
-    </w:p>
-    <w:p>
-      <w:pPr>
-        <w:pStyle w:val="Ttulo2"/>
-        <w:rPr>
-          <w:b/>
-        </w:rPr>
-      </w:pPr>
-      <w:bookmarkStart w:id="10" w:name="_Toc24209609"/>
-      <w:r>
-        <w:rPr>
-          <w:b/>
-        </w:rPr>
-        <w:t>Definição da Equipe do projeto</w:t>
-      </w:r>
-      <w:bookmarkEnd w:id="10"/>
       <w:r>
         <w:rPr>
           <w:b/>
@@ -4148,14 +4146,14 @@
           <w:b/>
         </w:rPr>
       </w:pPr>
-      <w:bookmarkStart w:id="11" w:name="_Toc24209610"/>
+      <w:bookmarkStart w:id="10" w:name="_Toc24209610"/>
       <w:r>
         <w:rPr>
           <w:b/>
         </w:rPr>
         <w:t>PROCESSO E FERRAMENTA DE GESTÃO DE PROJETOS</w:t>
       </w:r>
-      <w:bookmarkEnd w:id="11"/>
+      <w:bookmarkEnd w:id="10"/>
       <w:r>
         <w:rPr>
           <w:b/>
@@ -4605,14 +4603,14 @@
           <w:b/>
         </w:rPr>
       </w:pPr>
-      <w:bookmarkStart w:id="12" w:name="_Toc24209611"/>
+      <w:bookmarkStart w:id="11" w:name="_Toc24209611"/>
       <w:r>
         <w:rPr>
           <w:b/>
         </w:rPr>
         <w:t>Gestão dos Riscos do Projeto</w:t>
       </w:r>
-      <w:bookmarkEnd w:id="12"/>
+      <w:bookmarkEnd w:id="11"/>
       <w:r>
         <w:rPr>
           <w:b/>
@@ -4703,8 +4701,8 @@
           <w:b/>
         </w:rPr>
       </w:pPr>
-      <w:bookmarkStart w:id="13" w:name="_Toc531697727"/>
-      <w:bookmarkStart w:id="14" w:name="_Toc24209612"/>
+      <w:bookmarkStart w:id="12" w:name="_Toc531697727"/>
+      <w:bookmarkStart w:id="13" w:name="_Toc24209612"/>
       <w:r>
         <w:rPr>
           <w:noProof/>
@@ -4771,8 +4769,8 @@
         </w:rPr>
         <w:t>requisitos</w:t>
       </w:r>
+      <w:bookmarkEnd w:id="12"/>
       <w:bookmarkEnd w:id="13"/>
-      <w:bookmarkEnd w:id="14"/>
       <w:r>
         <w:rPr>
           <w:b/>
@@ -4802,7 +4800,7 @@
           <w:color w:val="000000"/>
         </w:rPr>
       </w:pPr>
-      <w:bookmarkStart w:id="15" w:name="_Toc24209613"/>
+      <w:bookmarkStart w:id="14" w:name="_Toc24209613"/>
       <w:r>
         <w:rPr>
           <w:color w:val="000000"/>
@@ -4816,7 +4814,7 @@
         </w:rPr>
         <w:t>desenvolvimento do projeto</w:t>
       </w:r>
-      <w:bookmarkEnd w:id="15"/>
+      <w:bookmarkEnd w:id="14"/>
     </w:p>
     <w:p>
       <w:pPr>
@@ -4829,7 +4827,7 @@
           <w:b/>
         </w:rPr>
       </w:pPr>
-      <w:bookmarkStart w:id="16" w:name="_Toc24209614"/>
+      <w:bookmarkStart w:id="15" w:name="_Toc24209614"/>
       <w:r>
         <w:rPr>
           <w:rFonts w:ascii="Times New Roman" w:hAnsi="Times New Roman"/>
@@ -4858,7 +4856,7 @@
         </w:rPr>
         <w:t>SOLUÇÃO TÉCNICA</w:t>
       </w:r>
-      <w:bookmarkEnd w:id="16"/>
+      <w:bookmarkEnd w:id="15"/>
     </w:p>
     <w:p>
       <w:r>
@@ -4932,8 +4930,8 @@
           <w:kern w:val="32"/>
         </w:rPr>
       </w:pPr>
-      <w:bookmarkStart w:id="17" w:name="_Toc24209615"/>
-      <w:bookmarkEnd w:id="17"/>
+      <w:bookmarkStart w:id="16" w:name="_Toc24209615"/>
+      <w:bookmarkEnd w:id="16"/>
     </w:p>
     <w:p>
       <w:pPr>
@@ -4957,24 +4955,24 @@
           <w:vanish/>
         </w:rPr>
       </w:pPr>
-      <w:bookmarkStart w:id="18" w:name="_Toc24209616"/>
+      <w:bookmarkStart w:id="17" w:name="_Toc24209616"/>
+      <w:bookmarkEnd w:id="17"/>
+    </w:p>
+    <w:p>
+      <w:pPr>
+        <w:pStyle w:val="Ttulo2"/>
+        <w:rPr>
+          <w:b/>
+        </w:rPr>
+      </w:pPr>
+      <w:bookmarkStart w:id="18" w:name="_Toc24209617"/>
+      <w:r>
+        <w:rPr>
+          <w:b/>
+        </w:rPr>
+        <w:t>Solução Técnica – Aplicação</w:t>
+      </w:r>
       <w:bookmarkEnd w:id="18"/>
-    </w:p>
-    <w:p>
-      <w:pPr>
-        <w:pStyle w:val="Ttulo2"/>
-        <w:rPr>
-          <w:b/>
-        </w:rPr>
-      </w:pPr>
-      <w:bookmarkStart w:id="19" w:name="_Toc24209617"/>
-      <w:r>
-        <w:rPr>
-          <w:b/>
-        </w:rPr>
-        <w:t>Solução Técnica – Aplicação</w:t>
-      </w:r>
-      <w:bookmarkEnd w:id="19"/>
     </w:p>
     <w:p>
       <w:r>
@@ -5046,7 +5044,7 @@
           <w:b/>
         </w:rPr>
       </w:pPr>
-      <w:bookmarkStart w:id="20" w:name="_Toc24209618"/>
+      <w:bookmarkStart w:id="19" w:name="_Toc24209618"/>
       <w:r>
         <w:rPr>
           <w:b/>
@@ -5054,7 +5052,7 @@
         <w:lastRenderedPageBreak/>
         <w:t>Banco de Dados</w:t>
       </w:r>
-      <w:bookmarkEnd w:id="20"/>
+      <w:bookmarkEnd w:id="19"/>
       <w:r>
         <w:rPr>
           <w:b/>
@@ -5100,38 +5098,29 @@
       </w:pPr>
       <w:r>
         <w:rPr>
-          <w:rFonts w:eastAsia="Arial" w:cs="Arial"/>
-        </w:rPr>
-        <w:t>Em seguida realizamos a modelagem lógica onde temos as mesmas entidades, porém seus relacionamentos já estão representados com a inclusão de novas colunas. Estas colunas são as chaves estrangeiras que fazem referência a chave primária da tabela que faz parte do relacionamento. Temos como exemplo o relacionamento (tabela) e (tabela) onde foi inserida uma chave estrangeira na entidade (tabela) que se refere a entidade (tabela)</w:t>
-      </w:r>
-    </w:p>
-    <w:p>
-      <w:pPr>
-        <w:rPr>
-          <w:rFonts w:eastAsia="Arial" w:cs="Arial"/>
-        </w:rPr>
-      </w:pPr>
-      <w:r>
-        <w:rPr>
-          <w:rFonts w:eastAsia="Arial" w:cs="Arial"/>
-          <w:i/>
-          <w:iCs/>
-          <w:noProof/>
-          <w:lang w:eastAsia="pt-BR"/>
+          <w:noProof/>
         </w:rPr>
         <w:drawing>
-          <wp:anchor distT="0" distB="0" distL="114300" distR="114300" simplePos="0" relativeHeight="251663360" behindDoc="0" locked="0" layoutInCell="1" allowOverlap="1" wp14:anchorId="3F9E908F" wp14:editId="5FAE3A1E">
+          <wp:anchor distT="0" distB="0" distL="114300" distR="114300" simplePos="0" relativeHeight="251670528" behindDoc="1" locked="0" layoutInCell="1" allowOverlap="1" wp14:anchorId="151200F3" wp14:editId="3196D75B">
             <wp:simplePos x="0" y="0"/>
             <wp:positionH relativeFrom="margin">
               <wp:align>right</wp:align>
             </wp:positionH>
             <wp:positionV relativeFrom="paragraph">
-              <wp:posOffset>85090</wp:posOffset>
+              <wp:posOffset>1570990</wp:posOffset>
             </wp:positionV>
-            <wp:extent cx="5400040" cy="4724400"/>
+            <wp:extent cx="5400040" cy="4022725"/>
             <wp:effectExtent l="0" t="0" r="0" b="0"/>
-            <wp:wrapNone/>
-            <wp:docPr id="8" name="Imagem 8"/>
+            <wp:wrapTight wrapText="bothSides">
+              <wp:wrapPolygon edited="0">
+                <wp:start x="0" y="0"/>
+                <wp:lineTo x="0" y="21481"/>
+                <wp:lineTo x="21488" y="21481"/>
+                <wp:lineTo x="21488" y="0"/>
+                <wp:lineTo x="0" y="0"/>
+              </wp:wrapPolygon>
+            </wp:wrapTight>
+            <wp:docPr id="4" name="Imagem 4"/>
             <wp:cNvGraphicFramePr>
               <a:graphicFrameLocks xmlns:a="http://schemas.openxmlformats.org/drawingml/2006/main" noChangeAspect="1"/>
             </wp:cNvGraphicFramePr>
@@ -5139,8 +5128,10 @@
               <a:graphicData uri="http://schemas.openxmlformats.org/drawingml/2006/picture">
                 <pic:pic xmlns:pic="http://schemas.openxmlformats.org/drawingml/2006/picture">
                   <pic:nvPicPr>
-                    <pic:cNvPr id="8" name="Diagrama-Logico.png"/>
-                    <pic:cNvPicPr/>
+                    <pic:cNvPr id="0" name="Picture 6"/>
+                    <pic:cNvPicPr>
+                      <a:picLocks noChangeAspect="1" noChangeArrowheads="1"/>
+                    </pic:cNvPicPr>
                   </pic:nvPicPr>
                   <pic:blipFill>
                     <a:blip r:embed="rId19">
@@ -5150,220 +5141,72 @@
                         </a:ext>
                       </a:extLst>
                     </a:blip>
+                    <a:srcRect/>
                     <a:stretch>
                       <a:fillRect/>
                     </a:stretch>
                   </pic:blipFill>
-                  <pic:spPr>
+                  <pic:spPr bwMode="auto">
                     <a:xfrm>
                       <a:off x="0" y="0"/>
-                      <a:ext cx="5400040" cy="4724400"/>
+                      <a:ext cx="5400040" cy="4022725"/>
                     </a:xfrm>
                     <a:prstGeom prst="rect">
                       <a:avLst/>
                     </a:prstGeom>
+                    <a:noFill/>
+                    <a:ln>
+                      <a:noFill/>
+                    </a:ln>
                   </pic:spPr>
                 </pic:pic>
               </a:graphicData>
             </a:graphic>
-            <wp14:sizeRelH relativeFrom="page">
-              <wp14:pctWidth>0</wp14:pctWidth>
-            </wp14:sizeRelH>
-            <wp14:sizeRelV relativeFrom="page">
-              <wp14:pctHeight>0</wp14:pctHeight>
-            </wp14:sizeRelV>
           </wp:anchor>
         </w:drawing>
       </w:r>
-    </w:p>
-    <w:p>
-      <w:pPr>
-        <w:tabs>
-          <w:tab w:val="left" w:pos="5370"/>
-        </w:tabs>
-        <w:jc w:val="left"/>
-        <w:rPr>
-          <w:rFonts w:eastAsia="Arial" w:cs="Arial"/>
-        </w:rPr>
-      </w:pPr>
-      <w:r>
-        <w:rPr>
-          <w:rFonts w:eastAsia="Arial" w:cs="Arial"/>
-          <w:i/>
-          <w:iCs/>
-        </w:rPr>
-        <w:tab/>
-      </w:r>
-    </w:p>
-    <w:p>
-      <w:pPr>
-        <w:tabs>
-          <w:tab w:val="left" w:pos="5370"/>
-        </w:tabs>
-        <w:jc w:val="left"/>
-        <w:rPr>
-          <w:rFonts w:eastAsia="Arial" w:cs="Arial"/>
-          <w:i/>
-          <w:iCs/>
-        </w:rPr>
-      </w:pPr>
-    </w:p>
-    <w:p>
-      <w:pPr>
-        <w:tabs>
-          <w:tab w:val="left" w:pos="5370"/>
-        </w:tabs>
-        <w:jc w:val="left"/>
-        <w:rPr>
-          <w:rFonts w:eastAsia="Arial" w:cs="Arial"/>
-          <w:i/>
-          <w:iCs/>
-        </w:rPr>
-      </w:pPr>
-    </w:p>
-    <w:p>
-      <w:pPr>
-        <w:tabs>
-          <w:tab w:val="left" w:pos="5370"/>
-        </w:tabs>
-        <w:jc w:val="left"/>
-        <w:rPr>
-          <w:rFonts w:eastAsia="Arial" w:cs="Arial"/>
-          <w:i/>
-          <w:iCs/>
-        </w:rPr>
-      </w:pPr>
-    </w:p>
-    <w:p>
-      <w:pPr>
-        <w:tabs>
-          <w:tab w:val="left" w:pos="5370"/>
-        </w:tabs>
-        <w:jc w:val="left"/>
-        <w:rPr>
-          <w:rFonts w:eastAsia="Arial" w:cs="Arial"/>
-          <w:i/>
-          <w:iCs/>
-        </w:rPr>
-      </w:pPr>
-    </w:p>
-    <w:p>
-      <w:pPr>
-        <w:tabs>
-          <w:tab w:val="left" w:pos="5370"/>
-        </w:tabs>
-        <w:jc w:val="left"/>
-        <w:rPr>
-          <w:rFonts w:eastAsia="Arial" w:cs="Arial"/>
-          <w:i/>
-          <w:iCs/>
-        </w:rPr>
-      </w:pPr>
-    </w:p>
-    <w:p>
-      <w:pPr>
-        <w:tabs>
-          <w:tab w:val="left" w:pos="5370"/>
-        </w:tabs>
-        <w:jc w:val="left"/>
-        <w:rPr>
-          <w:rFonts w:eastAsia="Arial" w:cs="Arial"/>
-          <w:i/>
-          <w:iCs/>
-        </w:rPr>
-      </w:pPr>
-    </w:p>
-    <w:p>
-      <w:pPr>
-        <w:tabs>
-          <w:tab w:val="left" w:pos="5370"/>
-        </w:tabs>
-        <w:jc w:val="left"/>
-        <w:rPr>
-          <w:rFonts w:eastAsia="Arial" w:cs="Arial"/>
-          <w:i/>
-          <w:iCs/>
-        </w:rPr>
-      </w:pPr>
-    </w:p>
-    <w:p>
-      <w:pPr>
-        <w:tabs>
-          <w:tab w:val="left" w:pos="5370"/>
-        </w:tabs>
-        <w:jc w:val="left"/>
-      </w:pPr>
-    </w:p>
-    <w:p>
-      <w:pPr>
-        <w:rPr>
-          <w:rFonts w:eastAsia="Arial" w:cs="Arial"/>
-        </w:rPr>
-      </w:pPr>
-    </w:p>
-    <w:p>
-      <w:pPr>
-        <w:rPr>
-          <w:rFonts w:eastAsia="Arial" w:cs="Arial"/>
-        </w:rPr>
-      </w:pPr>
-    </w:p>
-    <w:p>
-      <w:pPr>
-        <w:rPr>
-          <w:rFonts w:eastAsia="Arial" w:cs="Arial"/>
-        </w:rPr>
-      </w:pPr>
-    </w:p>
-    <w:p>
-      <w:pPr>
-        <w:rPr>
-          <w:rFonts w:eastAsia="Arial" w:cs="Arial"/>
-        </w:rPr>
-      </w:pPr>
-    </w:p>
-    <w:p>
-      <w:pPr>
-        <w:rPr>
-          <w:rFonts w:eastAsia="Arial" w:cs="Arial"/>
-        </w:rPr>
-      </w:pPr>
+      <w:r>
+        <w:rPr>
+          <w:rFonts w:eastAsia="Arial" w:cs="Arial"/>
+        </w:rPr>
+        <w:t>Em seguida realizamos a modelagem lógica onde temos as mesmas entidades, porém seus relacionamentos já estão representados com a inclusão de novas colunas. Estas colunas são as chaves estrangeiras que fazem referência a chave primária da tabela que faz parte do relacionamento. Temos como exemplo o relacionamento (tabela) e (tabela) onde foi inserida uma chave estrangeira na entidade (tabela) que se refere a entidade (tabela)</w:t>
+      </w:r>
     </w:p>
     <w:p>
       <w:pPr>
         <w:pStyle w:val="Ttulo1"/>
       </w:pPr>
-      <w:bookmarkStart w:id="21" w:name="_Toc24209619"/>
+      <w:bookmarkStart w:id="20" w:name="_Toc24209619"/>
       <w:r>
         <w:lastRenderedPageBreak/>
         <w:t>implantação do projeto</w:t>
       </w:r>
+      <w:bookmarkEnd w:id="20"/>
+    </w:p>
+    <w:p>
+      <w:r>
+        <w:rPr>
+          <w:rFonts w:eastAsia="Arial" w:cs="Arial"/>
+        </w:rPr>
+        <w:t>Antes de iniciarmos qualquer ação de implantação, seguiremos um plano de trabalho detalhado e bem modulado de acordo com a cultura da empresa, plano de trabalho esse, que foi criado com o intuito de fornecer aos nossos clientes, uma vivência significativa com os meios tecnológicos. Para inicialização da implantação, será necessário seguir esse plano de trabalho, começando pelo alinhamento do escopo junto ao cronograma de entrega, assim, estaremos cientes das dificuldades de implantações, independentemente da quantidade de produtos ou níveis de dificuldade, dessa maneira e com essas questões alinhadas, conseguiremos estabelecer um prazo real para entrega dos serviços aos nossos clientes</w:t>
+      </w:r>
+    </w:p>
+    <w:p/>
+    <w:p>
+      <w:pPr>
+        <w:pStyle w:val="Ttulo2"/>
+        <w:rPr>
+          <w:b/>
+        </w:rPr>
+      </w:pPr>
+      <w:bookmarkStart w:id="21" w:name="_Toc24209620"/>
+      <w:r>
+        <w:rPr>
+          <w:b/>
+        </w:rPr>
+        <w:t>Processo de Atendimento e Suporte</w:t>
+      </w:r>
       <w:bookmarkEnd w:id="21"/>
-    </w:p>
-    <w:p>
-      <w:r>
-        <w:rPr>
-          <w:rFonts w:eastAsia="Arial" w:cs="Arial"/>
-        </w:rPr>
-        <w:t>Antes de iniciarmos qualquer ação de implantação, seguiremos um plano de trabalho detalhado e bem modulado de acordo com a cultura da empresa, plano de trabalho esse, que foi criado com o intuito de fornecer aos nossos clientes, uma vivência significativa com os meios tecnológicos. Para inicialização da implantação, será necessário seguir esse plano de trabalho, começando pelo alinhamento do escopo junto ao cronograma de entrega, assim, estaremos cientes das dificuldades de implantações, independentemente da quantidade de produtos ou níveis de dificuldade, dessa maneira e com essas questões alinhadas, conseguiremos estabelecer um prazo real para entrega dos serviços aos nossos clientes</w:t>
-      </w:r>
-    </w:p>
-    <w:p/>
-    <w:p>
-      <w:pPr>
-        <w:pStyle w:val="Ttulo2"/>
-        <w:rPr>
-          <w:b/>
-        </w:rPr>
-      </w:pPr>
-      <w:bookmarkStart w:id="22" w:name="_Toc24209620"/>
-      <w:r>
-        <w:rPr>
-          <w:b/>
-        </w:rPr>
-        <w:t>Processo de Atendimento e Suporte</w:t>
-      </w:r>
-      <w:bookmarkEnd w:id="22"/>
     </w:p>
     <w:p>
       <w:r>
@@ -5471,7 +5314,10 @@
         </w:drawing>
       </w:r>
     </w:p>
-    <w:p/>
+    <w:p>
+      <w:bookmarkStart w:id="22" w:name="_GoBack"/>
+      <w:bookmarkEnd w:id="22"/>
+    </w:p>
     <w:p>
       <w:pPr>
         <w:pStyle w:val="Ttulo1"/>
@@ -7464,12 +7310,9 @@
 </file>
 
 <file path=customXml/item1.xml><?xml version="1.0" encoding="utf-8"?>
-<?mso-contentType ?>
-<FormTemplates xmlns="http://schemas.microsoft.com/sharepoint/v3/contenttype/forms">
-  <Display>DocumentLibraryForm</Display>
-  <Edit>DocumentLibraryForm</Edit>
-  <New>DocumentLibraryForm</New>
-</FormTemplates>
+<p:properties xmlns:p="http://schemas.microsoft.com/office/2006/metadata/properties" xmlns:xsi="http://www.w3.org/2001/XMLSchema-instance" xmlns:pc="http://schemas.microsoft.com/office/infopath/2007/PartnerControls">
+  <documentManagement/>
+</p:properties>
 </file>
 
 <file path=customXml/item2.xml><?xml version="1.0" encoding="utf-8"?>
@@ -7631,15 +7474,19 @@
 </file>
 
 <file path=customXml/item3.xml><?xml version="1.0" encoding="utf-8"?>
-<p:properties xmlns:p="http://schemas.microsoft.com/office/2006/metadata/properties" xmlns:xsi="http://www.w3.org/2001/XMLSchema-instance" xmlns:pc="http://schemas.microsoft.com/office/infopath/2007/PartnerControls">
-  <documentManagement/>
-</p:properties>
+<?mso-contentType ?>
+<FormTemplates xmlns="http://schemas.microsoft.com/sharepoint/v3/contenttype/forms">
+  <Display>DocumentLibraryForm</Display>
+  <Edit>DocumentLibraryForm</Edit>
+  <New>DocumentLibraryForm</New>
+</FormTemplates>
 </file>
 
 <file path=customXml/itemProps1.xml><?xml version="1.0" encoding="utf-8"?>
-<ds:datastoreItem xmlns:ds="http://schemas.openxmlformats.org/officeDocument/2006/customXml" ds:itemID="{EF9B68AC-694E-41AB-9C4C-AFF050667EC0}">
+<ds:datastoreItem xmlns:ds="http://schemas.openxmlformats.org/officeDocument/2006/customXml" ds:itemID="{3142522E-B0E3-471C-9EC4-D1610338F722}">
   <ds:schemaRefs>
-    <ds:schemaRef ds:uri="http://schemas.microsoft.com/sharepoint/v3/contenttype/forms"/>
+    <ds:schemaRef ds:uri="http://schemas.microsoft.com/office/2006/metadata/properties"/>
+    <ds:schemaRef ds:uri="http://schemas.microsoft.com/office/infopath/2007/PartnerControls"/>
   </ds:schemaRefs>
 </ds:datastoreItem>
 </file>
@@ -7663,10 +7510,9 @@
 </file>
 
 <file path=customXml/itemProps3.xml><?xml version="1.0" encoding="utf-8"?>
-<ds:datastoreItem xmlns:ds="http://schemas.openxmlformats.org/officeDocument/2006/customXml" ds:itemID="{3142522E-B0E3-471C-9EC4-D1610338F722}">
+<ds:datastoreItem xmlns:ds="http://schemas.openxmlformats.org/officeDocument/2006/customXml" ds:itemID="{EF9B68AC-694E-41AB-9C4C-AFF050667EC0}">
   <ds:schemaRefs>
-    <ds:schemaRef ds:uri="http://schemas.microsoft.com/office/2006/metadata/properties"/>
-    <ds:schemaRef ds:uri="http://schemas.microsoft.com/office/infopath/2007/PartnerControls"/>
+    <ds:schemaRef ds:uri="http://schemas.microsoft.com/sharepoint/v3/contenttype/forms"/>
   </ds:schemaRefs>
 </ds:datastoreItem>
 </file>
</xml_diff>